<commit_message>
vault backup: 2023-03-15 06:56:27
</commit_message>
<xml_diff>
--- a/Seminarfach/Facharbeit/Hatte Lenin doch Recht?.docx
+++ b/Seminarfach/Facharbeit/Hatte Lenin doch Recht?.docx
@@ -600,6 +600,24 @@
     </w:p>
     <w:p>
       <w:pPr>
+        <w:pStyle w:val="Heading1"/>
+        <w:numPr>
+          <w:ilvl w:val="0"/>
+          <w:numId w:val="2"/>
+        </w:numPr>
+        <w:bidi w:val="0"/>
+        <w:jc w:val="start"/>
+        <w:rPr/>
+      </w:pPr>
+      <w:bookmarkStart w:id="1" w:name="__RefHeading___Toc450_2996830112"/>
+      <w:bookmarkEnd w:id="1"/>
+      <w:r>
+        <w:rPr/>
+        <w:t>Theoretischer Hauptteil</w:t>
+      </w:r>
+    </w:p>
+    <w:p>
+      <w:pPr>
         <w:pStyle w:val="Heading2"/>
         <w:numPr>
           <w:ilvl w:val="1"/>
@@ -609,39 +627,6 @@
         <w:jc w:val="start"/>
         <w:rPr/>
       </w:pPr>
-      <w:r>
-        <w:rPr/>
-      </w:r>
-    </w:p>
-    <w:p>
-      <w:pPr>
-        <w:pStyle w:val="Heading1"/>
-        <w:numPr>
-          <w:ilvl w:val="0"/>
-          <w:numId w:val="2"/>
-        </w:numPr>
-        <w:bidi w:val="0"/>
-        <w:jc w:val="start"/>
-        <w:rPr/>
-      </w:pPr>
-      <w:bookmarkStart w:id="1" w:name="__RefHeading___Toc450_2996830112"/>
-      <w:bookmarkEnd w:id="1"/>
-      <w:r>
-        <w:rPr/>
-        <w:t>Theoretischer Hauptteil</w:t>
-      </w:r>
-    </w:p>
-    <w:p>
-      <w:pPr>
-        <w:pStyle w:val="Heading2"/>
-        <w:numPr>
-          <w:ilvl w:val="1"/>
-          <w:numId w:val="2"/>
-        </w:numPr>
-        <w:bidi w:val="0"/>
-        <w:jc w:val="start"/>
-        <w:rPr/>
-      </w:pPr>
       <w:bookmarkStart w:id="2" w:name="__RefHeading___Toc452_2996830112"/>
       <w:bookmarkEnd w:id="2"/>
       <w:r>
@@ -652,7 +637,9 @@
     <w:p>
       <w:pPr>
         <w:pStyle w:val="TextBody"/>
-        <w:rPr/>
+        <w:rPr>
+          <w:color w:val="000000"/>
+        </w:rPr>
       </w:pPr>
       <w:r>
         <w:rPr>
@@ -745,13 +732,7 @@
         <w:rPr>
           <w:color w:val="000000"/>
         </w:rPr>
-        <w:t xml:space="preserve"> Seine Aussagen zu Monopolen und Konzentration haben bis heute in der </w:t>
-      </w:r>
-      <w:r>
-        <w:rPr>
-          <w:color w:val="000000"/>
-        </w:rPr>
-        <w:t>m</w:t>
+        <w:t xml:space="preserve"> Seine Aussagen zu Monopolen und Konzentration haben bis heute in der m</w:t>
       </w:r>
       <w:r>
         <w:rPr>
@@ -765,19 +746,7 @@
         <w:rPr>
           <w:color w:val="000000"/>
         </w:rPr>
-        <w:t xml:space="preserve"> </w:t>
-      </w:r>
-      <w:r>
-        <w:rPr>
-          <w:color w:val="000000"/>
-        </w:rPr>
-        <w:t xml:space="preserve">Krisentheorie </w:t>
-      </w:r>
-      <w:r>
-        <w:rPr>
-          <w:color w:val="000000"/>
-        </w:rPr>
-        <w:t xml:space="preserve">eine starke Bedeutung </w:t>
+        <w:t xml:space="preserve"> Krisentheorie eine starke Bedeutung </w:t>
       </w:r>
       <w:r>
         <w:rPr>
@@ -787,27 +756,7 @@
           <w:iCs w:val="false"/>
           <w:color w:val="000000"/>
         </w:rPr>
-        <w:t xml:space="preserve">und stellen ein Gegenposition zum Wirtschaftsliberalismus von Adam Smith dar (Wikipedia). </w:t>
-      </w:r>
-      <w:r>
-        <w:rPr>
-          <w:b/>
-          <w:bCs/>
-          <w:i w:val="false"/>
-          <w:iCs w:val="false"/>
-          <w:color w:val="000000"/>
-        </w:rPr>
-        <w:t>Wikipedia zitieren geht nicht oder?</w:t>
-      </w:r>
-      <w:r>
-        <w:rPr>
-          <w:b/>
-          <w:bCs/>
-          <w:i w:val="false"/>
-          <w:iCs w:val="false"/>
-          <w:color w:val="000000"/>
-        </w:rPr>
-        <w:t xml:space="preserve"> </w:t>
+        <w:t xml:space="preserve">und stellen ein Gegenposition zum Wirtschaftsliberalismus von Adam Smith dar (Wikipedia). Wikipedia zitieren geht nicht oder? </w:t>
       </w:r>
       <w:hyperlink r:id="rId2">
         <w:r>
@@ -846,7 +795,7 @@
       <w:bookmarkEnd w:id="3"/>
       <w:r>
         <w:rPr/>
-        <w:t>Lenins Hauptthesen zu Monopolen und Kapitalismus</w:t>
+        <w:t>Lenins Thesen zu Monopolen und Kapitalismus</w:t>
       </w:r>
     </w:p>
     <w:p>
@@ -856,10 +805,15 @@
           <w:ilvl w:val="0"/>
           <w:numId w:val="2"/>
         </w:numPr>
-        <w:rPr/>
-      </w:pPr>
-      <w:r>
-        <w:rPr/>
+        <w:rPr>
+          <w:color w:val="000000"/>
+        </w:rPr>
+      </w:pPr>
+      <w:r>
+        <w:rPr>
+          <w:color w:val="000000"/>
+        </w:rPr>
+        <w:t>Die wichtigsten Thesen aus dem Kapitel "Konzentration der Produktion und Monopole" werden im Folgenden dargestellt. Diese stellen die Basis der vorliegenden Auseinandersetzung zum Thema „Hatte Lenin doch recht“ dar.</w:t>
       </w:r>
     </w:p>
     <w:p>
@@ -867,17 +821,23 @@
         <w:pStyle w:val="TextBody"/>
         <w:numPr>
           <w:ilvl w:val="0"/>
-          <w:numId w:val="2"/>
+          <w:numId w:val="3"/>
         </w:numPr>
+        <w:bidi w:val="0"/>
+        <w:jc w:val="start"/>
+        <w:rPr/>
+      </w:pPr>
+      <w:r>
         <w:rPr>
           <w:color w:val="000000"/>
         </w:rPr>
-      </w:pPr>
-      <w:r>
-        <w:rPr>
-          <w:color w:val="000000"/>
-        </w:rPr>
-        <w:t>Die wichtigsten Thesen aus dem Kapitel "Konzentration der Produktion und Monopole" werden im Folgenden dargestellt. Diese stellen die Basis der vorliegenden Auseinandersetzung zum Thema „Hatte Lenin doch recht“ dar.</w:t>
+        <w:t>Der Kapitalismus führt zur Konzentration der Produktion und des Kapitals in den Händen weniger großer Unternehmen.</w:t>
+      </w:r>
+      <w:r>
+        <w:rPr>
+          <w:rStyle w:val="FootnoteAnchor"/>
+        </w:rPr>
+        <w:footnoteReference w:id="18"/>
       </w:r>
     </w:p>
     <w:p>
@@ -885,16 +845,21 @@
         <w:pStyle w:val="TextBody"/>
         <w:numPr>
           <w:ilvl w:val="0"/>
-          <w:numId w:val="2"/>
+          <w:numId w:val="3"/>
         </w:numPr>
-        <w:rPr>
-          <w:color w:val="FF0000"/>
-        </w:rPr>
-      </w:pPr>
-      <w:r>
-        <w:rPr>
-          <w:color w:val="FF0000"/>
-        </w:rPr>
+        <w:bidi w:val="0"/>
+        <w:jc w:val="start"/>
+        <w:rPr/>
+      </w:pPr>
+      <w:r>
+        <w:rPr/>
+        <w:t>Da großere Unternehmen effizienter produzieren, also so weniger Arbeitskraft braucht um mehr zu produzieren, ist die Konzentration der Produktion stärker als die Konzentration der Arbeit.</w:t>
+      </w:r>
+      <w:r>
+        <w:rPr>
+          <w:rStyle w:val="FootnoteAnchor"/>
+        </w:rPr>
+        <w:footnoteReference w:id="19"/>
       </w:r>
     </w:p>
     <w:p>
@@ -902,22 +867,21 @@
         <w:pStyle w:val="TextBody"/>
         <w:numPr>
           <w:ilvl w:val="0"/>
-          <w:numId w:val="2"/>
+          <w:numId w:val="3"/>
         </w:numPr>
-        <w:rPr/>
-      </w:pPr>
-      <w:r>
-        <w:rPr>
-          <w:color w:val="FF0000"/>
-        </w:rPr>
-        <w:t>Der Kapitalismus führt zur Konzentration der Produktion und des Kapitals in den Händen weniger großer Unternehmen.</w:t>
+        <w:bidi w:val="0"/>
+        <w:jc w:val="start"/>
+        <w:rPr/>
+      </w:pPr>
+      <w:r>
+        <w:rPr/>
+        <w:t>Die Tendenz zum Monopol folgt daraus, dass große Unternehmen sich besser untereinander verständigen und absprechen können. Außerdem ist es deutlich schwieriger mit einem großen Kartell oder Monopol zu konkurrieren als mit einem kleinen, schlechtvernetzen Betrieb mit wenig Rücklagen.</w:t>
       </w:r>
       <w:r>
         <w:rPr>
           <w:rStyle w:val="FootnoteAnchor"/>
-          <w:color w:val="2E74B5" w:themeColor="accent5" w:themeShade="bf"/>
-        </w:rPr>
-        <w:footnoteReference w:id="18"/>
+        </w:rPr>
+        <w:footnoteReference w:id="20"/>
       </w:r>
     </w:p>
     <w:p>
@@ -925,23 +889,21 @@
         <w:pStyle w:val="TextBody"/>
         <w:numPr>
           <w:ilvl w:val="0"/>
-          <w:numId w:val="2"/>
+          <w:numId w:val="3"/>
         </w:numPr>
-        <w:rPr/>
-      </w:pPr>
-      <w:r>
-        <w:rPr>
-          <w:color w:val="FF0000"/>
-        </w:rPr>
-        <w:t xml:space="preserve">Die Konzentration führt zu Monopolen, die die Märkte kontrollieren, nach Expansion streben, den Wettbewerb unterdrücken und die Ausbeutung der Arbeiter verstärken. </w:t>
-      </w:r>
-      <w:r>
-        <w:rPr>
-          <w:b/>
-          <w:bCs/>
-          <w:color w:val="FF0000"/>
-        </w:rPr>
-        <w:t>(Würde ich raus nehmen kann ich auch nicht belegen)</w:t>
+        <w:bidi w:val="0"/>
+        <w:jc w:val="start"/>
+        <w:rPr/>
+      </w:pPr>
+      <w:r>
+        <w:rPr/>
+        <w:t>Unternehmen weiten ihre Monopolstellung auf immer mehr Wirtschaftssektoren aus, da sie da durch weniger Anfällig für die Marktschwankungen. Dies bezeichnet Lenin als „Kombination“.</w:t>
+      </w:r>
+      <w:r>
+        <w:rPr>
+          <w:rStyle w:val="FootnoteAnchor"/>
+        </w:rPr>
+        <w:footnoteReference w:id="21"/>
       </w:r>
     </w:p>
     <w:p>
@@ -949,118 +911,36 @@
         <w:pStyle w:val="TextBody"/>
         <w:numPr>
           <w:ilvl w:val="0"/>
-          <w:numId w:val="2"/>
+          <w:numId w:val="3"/>
         </w:numPr>
-        <w:rPr/>
-      </w:pPr>
-      <w:r>
-        <w:rPr>
-          <w:color w:val="FF0000"/>
-        </w:rPr>
-        <w:t xml:space="preserve">Monopole kooperieren mit dem Finanzkapital und besitzen politischen Einfluss. Sie nutzen ihre politische Macht, um günstige Bedingungen für ihre Geschäfte zu schaffen. </w:t>
-      </w:r>
-      <w:r>
-        <w:rPr>
-          <w:b/>
-          <w:bCs/>
-          <w:color w:val="FF0000"/>
-        </w:rPr>
-        <w:t>(Falsches Kapitel)</w:t>
-      </w:r>
-    </w:p>
-    <w:p>
-      <w:pPr>
-        <w:pStyle w:val="TextBody"/>
-        <w:numPr>
-          <w:ilvl w:val="0"/>
-          <w:numId w:val="2"/>
-        </w:numPr>
-        <w:rPr/>
-      </w:pPr>
-      <w:r>
-        <w:rPr>
-          <w:color w:val="FF0000"/>
-        </w:rPr>
-        <w:t xml:space="preserve">Durch Kombination – also durch Fusionen, Übernahmen, Kooperationen oder andere Formen von Zusammenarbeit – </w:t>
-      </w:r>
-      <w:r>
-        <w:rPr>
-          <w:color w:val="FF0000"/>
-        </w:rPr>
-        <w:t>wirken die Monopole Sektoren übergreifend. Beispielsweise ein Kohlewerk mit eigenem Hafen.</w:t>
+        <w:bidi w:val="0"/>
+        <w:jc w:val="start"/>
+        <w:rPr/>
+      </w:pPr>
+      <w:r>
+        <w:rPr/>
+        <w:t>“</w:t>
+      </w:r>
+      <w:r>
+        <w:rPr/>
+        <w:t xml:space="preserve">Die Produktion ist vergesellschaftet, die </w:t>
+      </w:r>
+      <w:r>
+        <w:rPr>
+          <w:color w:val="000000"/>
+          <w:sz w:val="22"/>
+        </w:rPr>
+        <w:t xml:space="preserve">Aneignung </w:t>
+      </w:r>
+      <w:r>
+        <w:rPr/>
+        <w:t xml:space="preserve"> jedoch bleibt privat”. Das heißt alle Ebenen der Gesellschaft werden formiert um dem Interesse der Monopole zu dienen. Diesen Widerspruch bezeichnet man auch als den Hauptwiderspruch des Imperialismus.</w:t>
       </w:r>
       <w:r>
         <w:rPr>
           <w:rStyle w:val="FootnoteAnchor"/>
-          <w:color w:val="2E74B5" w:themeColor="accent5" w:themeShade="bf"/>
-        </w:rPr>
-        <w:footnoteReference w:id="19"/>
-      </w:r>
-    </w:p>
-    <w:p>
-      <w:pPr>
-        <w:pStyle w:val="TextBody"/>
-        <w:numPr>
-          <w:ilvl w:val="0"/>
-          <w:numId w:val="2"/>
-        </w:numPr>
-        <w:rPr/>
-      </w:pPr>
-      <w:r>
-        <w:rPr>
-          <w:color w:val="FF0000"/>
-        </w:rPr>
-        <w:t xml:space="preserve">Die Entstehung von Monopolen und der damit einhergehende Widerspruch zwischen den Interessen der „breiten Bevölkerung“ und den Monopolisten stellt eine neue Phase des Kapitalismus dar. Dies führt zu wachsender Ungleichheit von Ressourcen und Wohlstand und bedingt gesellschaftliche Instabilität bis zu militärischen Auseinandersetzungen. </w:t>
-      </w:r>
-      <w:r>
-        <w:rPr>
-          <w:b/>
-          <w:bCs/>
-          <w:color w:val="FF0000"/>
-        </w:rPr>
-        <w:t>(Das ist erst in Lenins fazit)</w:t>
-      </w:r>
-    </w:p>
-    <w:p>
-      <w:pPr>
-        <w:pStyle w:val="TextBody"/>
-        <w:numPr>
-          <w:ilvl w:val="0"/>
-          <w:numId w:val="2"/>
-        </w:numPr>
-        <w:rPr/>
-      </w:pPr>
-      <w:r>
-        <w:rPr>
-          <w:color w:val="FF0000"/>
-        </w:rPr>
-        <w:t>Die Konzentration von Produktion und Kapital und die Monopolbildung sind das unvermeidliche Ergebnis des kapitalistischen Systems. Sie führen zur Verschärfung des Gegensatzes zwischen Kapital und Arbeit, der letztendlich zum Klassenkampf und zur Revolution sowie zur Errichtung des Sozialismus führen könnte.</w:t>
-      </w:r>
-      <w:r>
-        <w:rPr>
-          <w:rFonts w:cs="Segoe UI" w:ascii="Segoe UI" w:hAnsi="Segoe UI"/>
-          <w:color w:val="374151"/>
-          <w:shd w:fill="F7F7F8" w:val="clear"/>
-        </w:rPr>
-        <w:t xml:space="preserve"> </w:t>
-      </w:r>
-      <w:r>
-        <w:rPr>
-          <w:rFonts w:cs="Segoe UI" w:ascii="Segoe UI" w:hAnsi="Segoe UI"/>
-          <w:color w:val="FF0000"/>
-          <w:shd w:fill="F7F7F8" w:val="clear"/>
-        </w:rPr>
-        <w:t xml:space="preserve"> </w:t>
-      </w:r>
-      <w:r>
-        <w:rPr>
-          <w:rFonts w:cs="Segoe UI" w:ascii="Segoe UI" w:hAnsi="Segoe UI"/>
-          <w:b/>
-          <w:bCs/>
-          <w:color w:val="FF0000"/>
-          <w:shd w:fill="F7F7F8" w:val="clear"/>
-        </w:rPr>
-        <w:t>(Das ist erst in Lenins fazit)</w:t>
+        </w:rPr>
+        <w:footnoteReference w:id="22"/>
       </w:r>
     </w:p>
     <w:p>
@@ -1068,39 +948,45 @@
         <w:pStyle w:val="Normal"/>
         <w:numPr>
           <w:ilvl w:val="0"/>
-          <w:numId w:val="2"/>
+          <w:numId w:val="3"/>
         </w:numPr>
+        <w:bidi w:val="0"/>
         <w:spacing w:before="0" w:after="144"/>
-        <w:rPr>
-          <w:b/>
-          <w:b/>
-          <w:bCs/>
-          <w:i/>
-          <w:i/>
-          <w:iCs/>
-          <w:color w:val="2E74B5"/>
-        </w:rPr>
-      </w:pPr>
-      <w:r>
-        <w:rPr>
-          <w:b/>
-          <w:bCs/>
-          <w:i/>
-          <w:iCs/>
-          <w:color w:val="2E74B5" w:themeColor="accent5" w:themeShade="bf"/>
-        </w:rPr>
-        <w:t>Die in Monopolen zusammen gefassten Betriebe profitieren von Krisen, sowohl wirtschaftlicher als auch gesellschaftlicher Natur.</w:t>
+        <w:jc w:val="start"/>
+        <w:rPr/>
+      </w:pPr>
+      <w:r>
+        <w:rPr/>
+        <w:t>Das zweite Kapitel einleitent erklärt Lenin, dass der größte Teil des von den Unternehmen erwirtschafteten Profits an die Inverstoren gegeben wird.</w:t>
       </w:r>
       <w:r>
         <w:rPr>
           <w:rStyle w:val="FootnoteAnchor"/>
-          <w:b/>
-          <w:bCs/>
-          <w:i/>
-          <w:iCs/>
-          <w:color w:val="2E74B5" w:themeColor="accent5" w:themeShade="bf"/>
-        </w:rPr>
-        <w:footnoteReference w:id="20"/>
+        </w:rPr>
+        <w:footnoteReference w:id="23"/>
+      </w:r>
+    </w:p>
+    <w:p>
+      <w:pPr>
+        <w:pStyle w:val="Normal"/>
+        <w:numPr>
+          <w:ilvl w:val="0"/>
+          <w:numId w:val="3"/>
+        </w:numPr>
+        <w:bidi w:val="0"/>
+        <w:spacing w:before="0" w:after="144"/>
+        <w:jc w:val="start"/>
+        <w:rPr/>
+      </w:pPr>
+      <w:r>
+        <w:rPr/>
+        <w:t>Die in Monopolen zusammen gefassten Betriebe profitieren von Krisen. Diese Krisen sind häufig ökonomisch aber Lenin fügt hinzu, dass auch andere Krisen zu erhöhten Profiten bei den Monopolen führen kann.</w:t>
+      </w:r>
+      <w:r>
+        <w:rPr>
+          <w:rStyle w:val="FootnoteAnchor"/>
+        </w:rPr>
+        <w:footnoteReference w:id="24"/>
       </w:r>
     </w:p>
     <w:p>
@@ -1112,12 +998,25 @@
         </w:numPr>
         <w:bidi w:val="0"/>
         <w:jc w:val="start"/>
-        <w:rPr>
-          <w:color w:val="000000"/>
-        </w:rPr>
-      </w:pPr>
-      <w:r>
-        <w:rPr/>
+        <w:rPr/>
+      </w:pPr>
+      <w:bookmarkStart w:id="4" w:name="__RefHeading___Toc454_2996830112"/>
+      <w:bookmarkEnd w:id="4"/>
+      <w:r>
+        <w:rPr/>
+        <w:t>Priorisierung</w:t>
+      </w:r>
+    </w:p>
+    <w:p>
+      <w:pPr>
+        <w:pStyle w:val="TextBody"/>
+        <w:bidi w:val="0"/>
+        <w:jc w:val="start"/>
+        <w:rPr/>
+      </w:pPr>
+      <w:r>
+        <w:rPr/>
+        <w:t xml:space="preserve">In dieser Arbeit sollen insbesondere exemplarisch folgende Thesen auf ihre Übertragbarkeit in die Gegenwart überprüft werden. </w:t>
       </w:r>
     </w:p>
     <w:p>
@@ -1125,7 +1024,7 @@
         <w:pStyle w:val="TextBody"/>
         <w:numPr>
           <w:ilvl w:val="0"/>
-          <w:numId w:val="3"/>
+          <w:numId w:val="4"/>
         </w:numPr>
         <w:bidi w:val="0"/>
         <w:jc w:val="start"/>
@@ -1133,13 +1032,7 @@
       </w:pPr>
       <w:r>
         <w:rPr/>
-        <w:t>Die Produktion würde in Monopolen konzentriert.</w:t>
-      </w:r>
-      <w:r>
-        <w:rPr>
-          <w:rStyle w:val="FootnoteAnchor"/>
-        </w:rPr>
-        <w:footnoteReference w:id="21"/>
+        <w:t>Konzentration der Produktion</w:t>
       </w:r>
     </w:p>
     <w:p>
@@ -1147,7 +1040,7 @@
         <w:pStyle w:val="TextBody"/>
         <w:numPr>
           <w:ilvl w:val="0"/>
-          <w:numId w:val="3"/>
+          <w:numId w:val="4"/>
         </w:numPr>
         <w:bidi w:val="0"/>
         <w:jc w:val="start"/>
@@ -1155,13 +1048,7 @@
       </w:pPr>
       <w:r>
         <w:rPr/>
-        <w:t>Die Konzentration der Produktion sei stärker als die Konzentration der Arbeit, da die Arbeit in den Großbetrieben deutlich Produktiver sei.</w:t>
-      </w:r>
-      <w:r>
-        <w:rPr>
-          <w:rStyle w:val="FootnoteAnchor"/>
-        </w:rPr>
-        <w:footnoteReference w:id="22"/>
+        <w:t>Kombination</w:t>
       </w:r>
     </w:p>
     <w:p>
@@ -1169,7 +1056,7 @@
         <w:pStyle w:val="TextBody"/>
         <w:numPr>
           <w:ilvl w:val="0"/>
-          <w:numId w:val="3"/>
+          <w:numId w:val="4"/>
         </w:numPr>
         <w:bidi w:val="0"/>
         <w:jc w:val="start"/>
@@ -1177,341 +1064,118 @@
       </w:pPr>
       <w:r>
         <w:rPr/>
-        <w:t>Die Tendenz zum Monopol folgt daraus, dass</w:t>
-      </w:r>
-      <w:r>
-        <w:rPr>
-          <w:rStyle w:val="FootnoteAnchor"/>
-        </w:rPr>
-        <w:footnoteReference w:id="23"/>
-      </w:r>
-    </w:p>
-    <w:p>
-      <w:pPr>
-        <w:pStyle w:val="TextBody"/>
-        <w:numPr>
-          <w:ilvl w:val="1"/>
-          <w:numId w:val="3"/>
-        </w:numPr>
-        <w:bidi w:val="0"/>
-        <w:jc w:val="start"/>
-        <w:rPr/>
-      </w:pPr>
-      <w:r>
-        <w:rPr/>
-        <w:t>Großbetriebe sich besser untereinander Verständigen und absprechen könnten.</w:t>
-      </w:r>
-    </w:p>
-    <w:p>
-      <w:pPr>
-        <w:pStyle w:val="TextBody"/>
-        <w:numPr>
-          <w:ilvl w:val="1"/>
-          <w:numId w:val="3"/>
-        </w:numPr>
-        <w:bidi w:val="0"/>
-        <w:jc w:val="start"/>
-        <w:rPr/>
-      </w:pPr>
-      <w:r>
-        <w:rPr/>
-        <w:t xml:space="preserve">Durch die Größe eines Großbetriebs die </w:t>
-      </w:r>
-      <w:r>
-        <w:rPr>
-          <w:color w:val="000000"/>
-          <w:sz w:val="22"/>
-        </w:rPr>
-        <w:t xml:space="preserve">Konkurrenz </w:t>
-      </w:r>
-      <w:r>
-        <w:rPr/>
-        <w:t xml:space="preserve"> mit jenem schwerer wird.</w:t>
-      </w:r>
-    </w:p>
-    <w:p>
-      <w:pPr>
-        <w:pStyle w:val="TextBody"/>
+        <w:t xml:space="preserve">Monopole profitiere von Krisen </w:t>
+      </w:r>
+      <w:r>
+        <w:rPr>
+          <w:b/>
+          <w:bCs/>
+        </w:rPr>
+        <w:t>(Diese Beschreibungen müssen nach oben)</w:t>
+      </w:r>
+    </w:p>
+    <w:p>
+      <w:pPr>
+        <w:pStyle w:val="TextBody"/>
+        <w:bidi w:val="0"/>
+        <w:jc w:val="start"/>
+        <w:rPr/>
+      </w:pPr>
+      <w:r>
+        <w:rPr/>
+      </w:r>
+    </w:p>
+    <w:p>
+      <w:pPr>
+        <w:pStyle w:val="TextBody"/>
+        <w:bidi w:val="0"/>
+        <w:jc w:val="start"/>
+        <w:rPr/>
+      </w:pPr>
+      <w:r>
+        <w:rPr/>
+        <w:t xml:space="preserve">Diese Thesen wurden ausgewählt, da in den letzten Jahren - zu einem - verstärkt die gesellschaftliche Entwicklung zu beobachten ist, dass sich die Ungleichheit zwischen Arm und Reich verstärkt und es - zum anderen - zu vielen Krisen wie Finanzkrise, Klimakrise, Pandemie und Ukrainekrieg gekommen ist. </w:t>
+      </w:r>
+      <w:r>
+        <w:rPr>
+          <w:b/>
+          <w:bCs/>
+        </w:rPr>
+        <w:t>(Das ist wie in der Einleitung)</w:t>
+      </w:r>
+    </w:p>
+    <w:p>
+      <w:pPr>
+        <w:pStyle w:val="TextBody"/>
+        <w:bidi w:val="0"/>
+        <w:jc w:val="start"/>
+        <w:rPr/>
+      </w:pPr>
+      <w:r>
+        <w:rPr/>
+        <w:t>(Anschließend soll geprüft werden inwieweit heutzutage Institutionen wie das Bundeskartellamt regulierend auf die freie Entwicklung des Marktes Einfluss nehmen können und ob es gelingt Monopolbildung und deren Auswirkungen zu unterbinden.)</w:t>
+      </w:r>
+    </w:p>
+    <w:p>
+      <w:pPr>
+        <w:pStyle w:val="Heading1"/>
         <w:numPr>
           <w:ilvl w:val="0"/>
-          <w:numId w:val="3"/>
+          <w:numId w:val="2"/>
         </w:numPr>
-        <w:bidi w:val="0"/>
-        <w:jc w:val="start"/>
-        <w:rPr/>
-      </w:pPr>
-      <w:r>
-        <w:rPr/>
-        <w:t>Kombination</w:t>
-      </w:r>
-      <w:r>
-        <w:rPr>
-          <w:rStyle w:val="FootnoteAnchor"/>
-        </w:rPr>
-        <w:footnoteReference w:id="24"/>
-      </w:r>
-    </w:p>
-    <w:p>
-      <w:pPr>
-        <w:pStyle w:val="TextBody"/>
+        <w:rPr/>
+      </w:pPr>
+      <w:bookmarkStart w:id="5" w:name="__RefHeading___Toc456_2996830112"/>
+      <w:bookmarkEnd w:id="5"/>
+      <w:r>
+        <w:rPr/>
+        <w:t>Begriffserklärung</w:t>
+      </w:r>
+    </w:p>
+    <w:p>
+      <w:pPr>
+        <w:pStyle w:val="TextBody"/>
+        <w:bidi w:val="0"/>
+        <w:jc w:val="start"/>
+        <w:rPr>
+          <w:color w:val="000000"/>
+        </w:rPr>
+      </w:pPr>
+      <w:r>
+        <w:rPr>
+          <w:color w:val="000000"/>
+        </w:rPr>
+        <w:t>Um eine gemeinsame Sprachbasis zu schaffen, ist es sinnvoll, fachspezifische Begriffe, die im Marxismus-Leninismus verwendete werden, zu erläutern.</w:t>
+      </w:r>
+    </w:p>
+    <w:p>
+      <w:pPr>
+        <w:pStyle w:val="Heading3"/>
         <w:numPr>
-          <w:ilvl w:val="0"/>
-          <w:numId w:val="3"/>
+          <w:ilvl w:val="2"/>
+          <w:numId w:val="2"/>
         </w:numPr>
         <w:bidi w:val="0"/>
         <w:jc w:val="start"/>
         <w:rPr/>
       </w:pPr>
-      <w:r>
-        <w:rPr/>
-        <w:t>“</w:t>
-      </w:r>
-      <w:r>
-        <w:rPr/>
-        <w:t xml:space="preserve">Die Produktion [sei] vergesellschaftet, die </w:t>
-      </w:r>
-      <w:r>
-        <w:rPr>
-          <w:color w:val="000000"/>
-          <w:sz w:val="22"/>
-        </w:rPr>
-        <w:t xml:space="preserve">Aneignung </w:t>
-      </w:r>
-      <w:r>
-        <w:rPr/>
-        <w:t xml:space="preserve"> jedoch [bleibe] privat”</w:t>
-      </w:r>
-      <w:r>
-        <w:rPr>
-          <w:rStyle w:val="FootnoteAnchor"/>
-        </w:rPr>
-        <w:footnoteReference w:id="25"/>
-      </w:r>
-    </w:p>
-    <w:p>
-      <w:pPr>
-        <w:pStyle w:val="TextBody"/>
-        <w:numPr>
-          <w:ilvl w:val="0"/>
-          <w:numId w:val="3"/>
-        </w:numPr>
-        <w:bidi w:val="0"/>
-        <w:jc w:val="start"/>
-        <w:rPr/>
-      </w:pPr>
-      <w:r>
-        <w:rPr/>
-        <w:t>Monopole hätten folgende Mittel um den “Organisationszwang”</w:t>
-      </w:r>
-      <w:r>
-        <w:rPr>
-          <w:rStyle w:val="FootnoteAnchor"/>
-        </w:rPr>
-        <w:footnoteReference w:id="26"/>
-      </w:r>
-      <w:r>
-        <w:rPr/>
-        <w:t xml:space="preserve"> durchzusetzen</w:t>
-      </w:r>
-      <w:r>
-        <w:rPr>
-          <w:rStyle w:val="FootnoteAnchor"/>
-        </w:rPr>
-        <w:footnoteReference w:id="27"/>
-      </w:r>
-      <w:r>
-        <w:rPr/>
-        <w:t>:</w:t>
-      </w:r>
-    </w:p>
-    <w:p>
-      <w:pPr>
-        <w:pStyle w:val="Normal"/>
-        <w:numPr>
-          <w:ilvl w:val="1"/>
-          <w:numId w:val="3"/>
-        </w:numPr>
-        <w:bidi w:val="0"/>
-        <w:spacing w:before="0" w:after="144"/>
-        <w:jc w:val="start"/>
-        <w:rPr/>
-      </w:pPr>
-      <w:r>
-        <w:rPr/>
-        <w:t>die Materialsperre</w:t>
-      </w:r>
-    </w:p>
-    <w:p>
-      <w:pPr>
-        <w:pStyle w:val="Normal"/>
-        <w:numPr>
-          <w:ilvl w:val="1"/>
-          <w:numId w:val="3"/>
-        </w:numPr>
-        <w:bidi w:val="0"/>
-        <w:spacing w:before="0" w:after="144"/>
-        <w:ind w:start="1080" w:end="0" w:hanging="360"/>
-        <w:jc w:val="start"/>
-        <w:rPr/>
-      </w:pPr>
-      <w:r>
-        <w:rPr>
-          <w:color w:val="000000"/>
-          <w:sz w:val="22"/>
-        </w:rPr>
-        <w:t xml:space="preserve">Sperrung </w:t>
-      </w:r>
-      <w:r>
-        <w:rPr/>
-        <w:t xml:space="preserve"> der Arbeitskräfte durch “Allianzen”</w:t>
-      </w:r>
-    </w:p>
-    <w:p>
-      <w:pPr>
-        <w:pStyle w:val="Normal"/>
-        <w:numPr>
-          <w:ilvl w:val="1"/>
-          <w:numId w:val="3"/>
-        </w:numPr>
-        <w:bidi w:val="0"/>
-        <w:spacing w:before="0" w:after="144"/>
-        <w:jc w:val="start"/>
-        <w:rPr/>
-      </w:pPr>
-      <w:r>
-        <w:rPr/>
-        <w:t>Sperre der Zufuhr</w:t>
-      </w:r>
-    </w:p>
-    <w:p>
-      <w:pPr>
-        <w:pStyle w:val="Normal"/>
-        <w:numPr>
-          <w:ilvl w:val="1"/>
-          <w:numId w:val="3"/>
-        </w:numPr>
-        <w:bidi w:val="0"/>
-        <w:spacing w:before="0" w:after="144"/>
-        <w:jc w:val="start"/>
-        <w:rPr/>
-      </w:pPr>
-      <w:r>
-        <w:rPr/>
-        <w:t>Sperre des Absatzes</w:t>
-      </w:r>
-    </w:p>
-    <w:p>
-      <w:pPr>
-        <w:pStyle w:val="Normal"/>
-        <w:numPr>
-          <w:ilvl w:val="1"/>
-          <w:numId w:val="3"/>
-        </w:numPr>
-        <w:bidi w:val="0"/>
-        <w:spacing w:before="0" w:after="144"/>
-        <w:jc w:val="start"/>
-        <w:rPr/>
-      </w:pPr>
-      <w:r>
-        <w:rPr/>
-        <w:t>Verträge mit den Abnehmern, wonach diese ausschließlich mit kartellierten Firmen Geschäftsverbindungen haben, dürfen</w:t>
-      </w:r>
-    </w:p>
-    <w:p>
-      <w:pPr>
-        <w:pStyle w:val="Normal"/>
-        <w:numPr>
-          <w:ilvl w:val="1"/>
-          <w:numId w:val="3"/>
-        </w:numPr>
-        <w:bidi w:val="0"/>
-        <w:spacing w:before="0" w:after="144"/>
-        <w:jc w:val="start"/>
-        <w:rPr/>
-      </w:pPr>
-      <w:r>
-        <w:rPr/>
-        <w:t>planmäßige Preisunterbietung</w:t>
-      </w:r>
-    </w:p>
-    <w:p>
-      <w:pPr>
-        <w:pStyle w:val="Normal"/>
-        <w:numPr>
-          <w:ilvl w:val="1"/>
-          <w:numId w:val="3"/>
-        </w:numPr>
-        <w:bidi w:val="0"/>
-        <w:spacing w:before="0" w:after="144"/>
-        <w:jc w:val="start"/>
-        <w:rPr/>
-      </w:pPr>
-      <w:r>
-        <w:rPr/>
-        <w:t>Sperrung des Kredits</w:t>
-      </w:r>
-    </w:p>
-    <w:p>
-      <w:pPr>
-        <w:pStyle w:val="Normal"/>
-        <w:numPr>
-          <w:ilvl w:val="1"/>
-          <w:numId w:val="3"/>
-        </w:numPr>
-        <w:bidi w:val="0"/>
-        <w:spacing w:before="0" w:after="144"/>
-        <w:jc w:val="start"/>
-        <w:rPr/>
-      </w:pPr>
-      <w:r>
-        <w:rPr/>
-        <w:t>Verrufserklärung</w:t>
-      </w:r>
-    </w:p>
-    <w:p>
-      <w:pPr>
-        <w:pStyle w:val="Normal"/>
-        <w:numPr>
-          <w:ilvl w:val="0"/>
-          <w:numId w:val="3"/>
-        </w:numPr>
-        <w:bidi w:val="0"/>
-        <w:spacing w:before="0" w:after="144"/>
-        <w:jc w:val="start"/>
-        <w:rPr/>
-      </w:pPr>
-      <w:r>
-        <w:rPr/>
-        <w:t>Die Hauptprofite fallen Investoren zu.</w:t>
-      </w:r>
-      <w:r>
-        <w:rPr>
-          <w:rStyle w:val="FootnoteAnchor"/>
-        </w:rPr>
-        <w:footnoteReference w:id="28"/>
-      </w:r>
-    </w:p>
-    <w:p>
-      <w:pPr>
-        <w:pStyle w:val="Normal"/>
-        <w:numPr>
-          <w:ilvl w:val="0"/>
-          <w:numId w:val="3"/>
-        </w:numPr>
-        <w:bidi w:val="0"/>
-        <w:spacing w:before="0" w:after="144"/>
-        <w:jc w:val="start"/>
-        <w:rPr/>
-      </w:pPr>
-      <w:r>
-        <w:rPr/>
-        <w:t>Die in Monopolen zusammen gefassten Betriebe profitieren von Krisen, sowohl wirtschaftlicher als auch gesellschaftlicher Natur.</w:t>
-      </w:r>
-      <w:r>
-        <w:rPr>
-          <w:rStyle w:val="FootnoteAnchor"/>
-        </w:rPr>
-        <w:footnoteReference w:id="29"/>
+      <w:bookmarkStart w:id="6" w:name="__RefHeading___Toc458_2996830112"/>
+      <w:bookmarkEnd w:id="6"/>
+      <w:r>
+        <w:rPr/>
+        <w:t>Monopol</w:t>
+      </w:r>
+    </w:p>
+    <w:p>
+      <w:pPr>
+        <w:pStyle w:val="TextBody"/>
+        <w:bidi w:val="0"/>
+        <w:jc w:val="start"/>
+        <w:rPr/>
+      </w:pPr>
+      <w:r>
+        <w:rPr/>
+        <w:t>Ein Monopol ist ein Unternehmen, das außerhalb der freien Konkurrenz wirtschaftet. Das muss nicht bedeuten, dass es das einzige Unternehmen in diesem Markt ist. Sondern schon ein besonders hoher Marktanteil kann reichen um viele der „Regeln“ die in der freien Konkurrenz herrschen ignorieren.</w:t>
       </w:r>
     </w:p>
     <w:p>
@@ -1525,56 +1189,38 @@
         <w:jc w:val="start"/>
         <w:rPr/>
       </w:pPr>
-      <w:bookmarkStart w:id="4" w:name="__RefHeading___Toc454_2996830112"/>
-      <w:bookmarkEnd w:id="4"/>
-      <w:r>
-        <w:rPr/>
-        <w:t>Priorisierung</w:t>
-      </w:r>
-    </w:p>
-    <w:p>
-      <w:pPr>
-        <w:pStyle w:val="TextBody"/>
-        <w:bidi w:val="0"/>
-        <w:jc w:val="start"/>
-        <w:rPr/>
-      </w:pPr>
-      <w:r>
-        <w:rPr/>
-        <w:t xml:space="preserve">In dieser Arbeit sollen insbesondere exemplarisch folgende Thesen auf ihre Übertragbarkeit in die Gegenwart überprüft werden. </w:t>
-      </w:r>
-    </w:p>
-    <w:p>
-      <w:pPr>
-        <w:pStyle w:val="TextBody"/>
+      <w:bookmarkStart w:id="7" w:name="__RefHeading___Toc2651_4145716737"/>
+      <w:bookmarkEnd w:id="7"/>
+      <w:r>
+        <w:rPr/>
+        <w:t>Produktion</w:t>
+      </w:r>
+    </w:p>
+    <w:p>
+      <w:pPr>
+        <w:pStyle w:val="TextBody"/>
+        <w:bidi w:val="0"/>
+        <w:jc w:val="start"/>
+        <w:rPr/>
+      </w:pPr>
+      <w:r>
+        <w:rPr/>
+        <w:t>Alle Arbeit die ein Gut in eine Ware verändert gilt als Produktion. Die offensichtlichsten Formen der Produktion sind Prozesse wie den Abbau eines Rohstoffes oder das Verarbeiten von einem Stappel Holz zu einem Stuhl. Aber auch nicht so offensichtliche Formen gehören zur Produktion: Wird der Stuhl dann um Beispiel in einen Laden gefahren oder berät ein Arbeiter einen Kunden bei dem Verkauf, verstehen Marxisten das als Produktion.</w:t>
+      </w:r>
+    </w:p>
+    <w:p>
+      <w:pPr>
+        <w:pStyle w:val="Heading2"/>
         <w:numPr>
-          <w:ilvl w:val="0"/>
-          <w:numId w:val="4"/>
+          <w:ilvl w:val="1"/>
+          <w:numId w:val="2"/>
         </w:numPr>
         <w:bidi w:val="0"/>
         <w:jc w:val="start"/>
         <w:rPr/>
       </w:pPr>
-      <w:r>
-        <w:rPr/>
-        <w:t xml:space="preserve">Konzentration </w:t>
-      </w:r>
-      <w:r>
-        <w:rPr/>
-        <w:t>der Produktion</w:t>
-      </w:r>
-    </w:p>
-    <w:p>
-      <w:pPr>
-        <w:pStyle w:val="TextBody"/>
-        <w:numPr>
-          <w:ilvl w:val="0"/>
-          <w:numId w:val="4"/>
-        </w:numPr>
-        <w:bidi w:val="0"/>
-        <w:jc w:val="start"/>
-        <w:rPr/>
-      </w:pPr>
+      <w:bookmarkStart w:id="8" w:name="__RefHeading___Toc2653_4145716737"/>
+      <w:bookmarkEnd w:id="8"/>
       <w:r>
         <w:rPr/>
         <w:t>Kombination</w:t>
@@ -1583,66 +1229,19 @@
     <w:p>
       <w:pPr>
         <w:pStyle w:val="TextBody"/>
-        <w:numPr>
-          <w:ilvl w:val="0"/>
-          <w:numId w:val="4"/>
-        </w:numPr>
-        <w:bidi w:val="0"/>
-        <w:jc w:val="start"/>
-        <w:rPr/>
-      </w:pPr>
-      <w:r>
-        <w:rPr/>
-        <w:t xml:space="preserve">Monopole profitiere von Krisen </w:t>
-      </w:r>
-      <w:r>
-        <w:rPr>
-          <w:b/>
-          <w:bCs/>
-        </w:rPr>
-        <w:t>(Diese Beschreibungen müssen nach oben)</w:t>
-      </w:r>
-    </w:p>
-    <w:p>
-      <w:pPr>
-        <w:pStyle w:val="TextBody"/>
-        <w:bidi w:val="0"/>
-        <w:jc w:val="start"/>
-        <w:rPr/>
-      </w:pPr>
-      <w:r>
-        <w:rPr/>
-      </w:r>
-    </w:p>
-    <w:p>
-      <w:pPr>
-        <w:pStyle w:val="TextBody"/>
-        <w:bidi w:val="0"/>
-        <w:jc w:val="start"/>
-        <w:rPr/>
-      </w:pPr>
-      <w:r>
-        <w:rPr/>
-        <w:t xml:space="preserve">Diese Thesen wurden ausgewählt, da in den letzten Jahren - zu einem - verstärkt die gesellschaftliche Entwicklung zu beobachten ist, dass sich die Ungleichheit zwischen Arm und Reich verstärkt und es - zum anderen - zu vielen Krisen wie Finanzkrise, Klimakrise, Pandemie und Ukrainekrieg gekommen ist. </w:t>
-      </w:r>
-      <w:r>
-        <w:rPr>
-          <w:b/>
-          <w:bCs/>
-        </w:rPr>
-        <w:t>(Das ist wie in der Einleitung)</w:t>
-      </w:r>
-    </w:p>
-    <w:p>
-      <w:pPr>
-        <w:pStyle w:val="TextBody"/>
-        <w:bidi w:val="0"/>
-        <w:jc w:val="start"/>
-        <w:rPr/>
-      </w:pPr>
-      <w:r>
-        <w:rPr/>
-        <w:t>(Anschließend soll geprüft werden inwieweit heutzutage Institutionen wie das Bundeskartellamt regulierend auf die freie Entwicklung des Marktes Einfluss nehmen können und ob es gelingt Monopolbildung und deren Auswirkungen zu unterbinden.)</w:t>
+        <w:bidi w:val="0"/>
+        <w:jc w:val="start"/>
+        <w:rPr/>
+      </w:pPr>
+      <w:r>
+        <w:rPr/>
+        <w:t>Lenin bezieht sich auf die Bezeichnung „gemischte Betriebe“ welche vond em bürgerlichen Ökonomen Heymann stammt.Heute würde man den Begriff wohl mit „vertikaler Expansion“ vergleichen. Kombination ist „die Vereinigung verschiedener Industriezweige in einem einzigen Unternehmen“.</w:t>
+      </w:r>
+      <w:r>
+        <w:rPr>
+          <w:rStyle w:val="FootnoteAnchor"/>
+        </w:rPr>
+        <w:footnoteReference w:id="25"/>
       </w:r>
     </w:p>
     <w:p>
@@ -1652,57 +1251,15 @@
           <w:ilvl w:val="0"/>
           <w:numId w:val="2"/>
         </w:numPr>
-        <w:rPr/>
-      </w:pPr>
-      <w:bookmarkStart w:id="5" w:name="__RefHeading___Toc456_2996830112"/>
-      <w:bookmarkEnd w:id="5"/>
-      <w:r>
-        <w:rPr/>
-        <w:t>Begriffserklärung</w:t>
-      </w:r>
-    </w:p>
-    <w:p>
-      <w:pPr>
-        <w:pStyle w:val="TextBody"/>
-        <w:bidi w:val="0"/>
-        <w:jc w:val="start"/>
-        <w:rPr/>
-      </w:pPr>
-      <w:r>
-        <w:rPr>
-          <w:color w:val="000000"/>
-        </w:rPr>
-        <w:t>Um eine gemeinsame Sprachbasis zu schaffen, ist es sinnvoll, fachspezifische Begriffe, die im Marxismus-Leninismus verwendete werden, zu erläutern.</w:t>
-      </w:r>
-    </w:p>
-    <w:p>
-      <w:pPr>
-        <w:pStyle w:val="Heading3"/>
-        <w:numPr>
-          <w:ilvl w:val="2"/>
-          <w:numId w:val="2"/>
-        </w:numPr>
-        <w:bidi w:val="0"/>
-        <w:jc w:val="start"/>
-        <w:rPr/>
-      </w:pPr>
-      <w:bookmarkStart w:id="6" w:name="__RefHeading___Toc458_2996830112"/>
-      <w:bookmarkEnd w:id="6"/>
-      <w:r>
-        <w:rPr/>
-        <w:t>Monopol</w:t>
-      </w:r>
-    </w:p>
-    <w:p>
-      <w:pPr>
-        <w:pStyle w:val="TextBody"/>
-        <w:bidi w:val="0"/>
-        <w:jc w:val="start"/>
-        <w:rPr/>
-      </w:pPr>
-      <w:r>
-        <w:rPr/>
-        <w:t>Ein Monopol ist ein Unternehmen, das außerhalb der freien Konkurrenz wirtschaftet. Das muss nicht bedeuten, dass es das einzige Unternehmen in diesem Markt ist. Sondern schon ein besonders hoher Marktanteil kann reichen um viele der „Regeln“ die in der freien Konkurrenz herrschen ignorieren.</w:t>
+        <w:bidi w:val="0"/>
+        <w:jc w:val="start"/>
+        <w:rPr/>
+      </w:pPr>
+      <w:bookmarkStart w:id="9" w:name="__RefHeading___Toc460_2996830112"/>
+      <w:bookmarkEnd w:id="9"/>
+      <w:r>
+        <w:rPr/>
+        <w:t>Exemplarische Untersuchung des Energiesektor</w:t>
       </w:r>
     </w:p>
     <w:p>
@@ -1716,90 +1273,6 @@
         <w:jc w:val="start"/>
         <w:rPr/>
       </w:pPr>
-      <w:bookmarkStart w:id="7" w:name="__RefHeading___Toc2651_4145716737"/>
-      <w:bookmarkEnd w:id="7"/>
-      <w:r>
-        <w:rPr/>
-        <w:t>Produktion</w:t>
-      </w:r>
-    </w:p>
-    <w:p>
-      <w:pPr>
-        <w:pStyle w:val="TextBody"/>
-        <w:bidi w:val="0"/>
-        <w:jc w:val="start"/>
-        <w:rPr/>
-      </w:pPr>
-      <w:r>
-        <w:rPr/>
-        <w:t>Alle Arbeit die ein Gut in eine Ware verändert gilt als Produktion. Die offensichtlichsten Formen der Produktion sind Prozesse wie den Abbau eines Rohstoffes oder das Verarbeiten von einem Stappel Holz zu einem Stuhl. Aber auch nicht so offensichtliche Formen gehören zur Produktion: Wird der Stuhl dann um Beispiel in einen Laden gefahren oder berät ein Arbeiter einen Kunden bei dem Verkauf, verstehen Marxisten das als Produktion.</w:t>
-      </w:r>
-    </w:p>
-    <w:p>
-      <w:pPr>
-        <w:pStyle w:val="Heading2"/>
-        <w:numPr>
-          <w:ilvl w:val="1"/>
-          <w:numId w:val="2"/>
-        </w:numPr>
-        <w:bidi w:val="0"/>
-        <w:jc w:val="start"/>
-        <w:rPr/>
-      </w:pPr>
-      <w:bookmarkStart w:id="8" w:name="__RefHeading___Toc2653_4145716737"/>
-      <w:bookmarkEnd w:id="8"/>
-      <w:r>
-        <w:rPr/>
-        <w:t>Kombination</w:t>
-      </w:r>
-    </w:p>
-    <w:p>
-      <w:pPr>
-        <w:pStyle w:val="TextBody"/>
-        <w:bidi w:val="0"/>
-        <w:jc w:val="start"/>
-        <w:rPr/>
-      </w:pPr>
-      <w:r>
-        <w:rPr/>
-        <w:t>Lenin bezieht sich auf die Bezeichnung „gemischte Betriebe“ welche vond em bürgerlichen Ökonomen Heymann stammt.Heute würde man den Begriff wohl mit „vertikaler Expansion“ vergleichen. Kombination ist „die Vereinigung verschiedener Industriezweige in einem einzigen Unternehmen“.</w:t>
-      </w:r>
-      <w:r>
-        <w:rPr>
-          <w:rStyle w:val="FootnoteAnchor"/>
-        </w:rPr>
-        <w:footnoteReference w:id="30"/>
-      </w:r>
-    </w:p>
-    <w:p>
-      <w:pPr>
-        <w:pStyle w:val="Heading1"/>
-        <w:numPr>
-          <w:ilvl w:val="0"/>
-          <w:numId w:val="2"/>
-        </w:numPr>
-        <w:bidi w:val="0"/>
-        <w:jc w:val="start"/>
-        <w:rPr/>
-      </w:pPr>
-      <w:bookmarkStart w:id="9" w:name="__RefHeading___Toc460_2996830112"/>
-      <w:bookmarkEnd w:id="9"/>
-      <w:r>
-        <w:rPr/>
-        <w:t>Exemplarische Untersuchung des Energiesektor</w:t>
-      </w:r>
-    </w:p>
-    <w:p>
-      <w:pPr>
-        <w:pStyle w:val="Heading2"/>
-        <w:numPr>
-          <w:ilvl w:val="1"/>
-          <w:numId w:val="2"/>
-        </w:numPr>
-        <w:bidi w:val="0"/>
-        <w:jc w:val="start"/>
-        <w:rPr/>
-      </w:pPr>
       <w:bookmarkStart w:id="10" w:name="__RefHeading___Toc2655_4145716737"/>
       <w:bookmarkEnd w:id="10"/>
       <w:r>
@@ -1815,278 +1288,19 @@
         <w:rPr/>
       </w:pPr>
       <w:r>
-        <w:rPr/>
-        <w:t xml:space="preserve">Zur Überprüfung der ersten These, dass eine </w:t>
-      </w:r>
-      <w:r>
-        <w:rPr/>
-        <w:t xml:space="preserve">Tendez zur </w:t>
-      </w:r>
-      <w:r>
-        <w:rPr/>
-        <w:t>Konzentration der Produktion existiere, wird die Entwicklung im Energiesektors in Deutschland seit dem Jahre 201</w:t>
-      </w:r>
-      <w:r>
-        <w:rPr/>
-        <w:t xml:space="preserve">1 und im Zeitraum 2012-2022 </w:t>
-      </w:r>
-      <w:r>
-        <w:rPr/>
-        <w:t xml:space="preserve">untersucht.  </w:t>
-      </w:r>
-      <w:r>
-        <w:rPr/>
-        <w:t>Betrachten wir den Anteil der großen Unternehmen, also die die über 1000 MW (das entspricht in etwa 1% der Gesamtproduktion 2011) produziert haben, sind das circa 12%, im dem Zeitraum 2012-2022 konnten nur noch 5% der Unternehmen als groß eingestufft werden. Diese Entwicklung stellt eine klare Tendenz zur Konzentration der Produktion dar. Diese während dessen fiel jedoch auch der Anteil der Produktion den diese großen Unternehmen leisten.</w:t>
-      </w:r>
-    </w:p>
-    <w:p>
-      <w:pPr>
-        <w:pStyle w:val="TextBody"/>
-        <w:bidi w:val="0"/>
-        <w:jc w:val="start"/>
-        <w:rPr/>
-      </w:pPr>
-      <w:r>
-        <w:rPr/>
-        <w:t>Auch in der Verteilung sehen wir eine ähnliche Konzentration: Im Jahr 2022 wurden in Deutschland insgesamt 865 Stromnetzbetreiber gezählt. Das ist etwa 2% weniger als 2012.</w:t>
-      </w:r>
-      <w:r>
-        <w:rPr>
-          <w:rStyle w:val="FootnoteAnchor"/>
-        </w:rPr>
-        <w:footnoteReference w:id="31"/>
-      </w:r>
-    </w:p>
-    <w:p>
-      <w:pPr>
-        <w:pStyle w:val="Heading3"/>
-        <w:numPr>
-          <w:ilvl w:val="1"/>
-          <w:numId w:val="2"/>
-        </w:numPr>
-        <w:rPr/>
-      </w:pPr>
-      <w:bookmarkStart w:id="11" w:name="__RefHeading___Toc2657_4145716737"/>
-      <w:bookmarkEnd w:id="11"/>
-      <w:r>
-        <w:rPr/>
-        <w:t>Übernahme des innogy-Netzes</w:t>
-      </w:r>
-    </w:p>
-    <w:p>
-      <w:pPr>
-        <w:pStyle w:val="TextBody"/>
-        <w:bidi w:val="0"/>
-        <w:spacing w:lineRule="auto" w:line="360" w:before="0" w:after="144"/>
-        <w:jc w:val="start"/>
-        <w:rPr/>
-      </w:pPr>
-      <w:r>
-        <w:rPr/>
-        <w:t>Ein weiteres Beispiel wäre die 2018 veröffentlichte Übernahme des innogy-Netzes, welches zuvor RWE gehörte, durch E.ON. Durch diese Übernahme konnte E.ON über die Hälfte aller deutschen Verteilernetze in sich konzentrieren.</w:t>
-      </w:r>
-      <w:r>
-        <w:rPr>
-          <w:rStyle w:val="FootnoteAnchor"/>
-        </w:rPr>
-        <w:footnoteReference w:id="32"/>
-      </w:r>
-      <w:r>
-        <w:rPr/>
-        <w:t xml:space="preserve"> Die Details dieses Vorhabens beinhalten auch noch, das Übergeben “aller wesentlicher Aktivitäten E.ONs im Bereich </w:t>
-      </w:r>
-      <w:r>
-        <w:rPr>
-          <w:color w:val="000000"/>
-          <w:sz w:val="22"/>
-        </w:rPr>
-        <w:t>erneuerbaren</w:t>
-      </w:r>
-      <w:r>
-        <w:rPr/>
-        <w:t xml:space="preserve"> Energien” und “der E.ON Minderheitsanteile an den Kernkraftwerken Emsland und Gundremmingen” an RWE.</w:t>
-      </w:r>
-      <w:r>
-        <w:rPr>
-          <w:rStyle w:val="FootnoteAnchor"/>
-        </w:rPr>
-        <w:footnoteReference w:id="33"/>
-      </w:r>
-      <w:r>
-        <w:rPr/>
-        <w:t xml:space="preserve"> Die Erlaubnisentscheidung beinhaltet natürlich auch einige Auflagen, jene wurde jedoch als “nicht geeignet” beschrieben um die “erheblichen anti-kompetitiven Auswirkungen des Zusammenschlusses einzudämmen oder zu verhindern”.</w:t>
-      </w:r>
-      <w:r>
-        <w:rPr>
-          <w:rStyle w:val="FootnoteAnchor"/>
-        </w:rPr>
-        <w:footnoteReference w:id="34"/>
-      </w:r>
-      <w:r>
-        <w:rPr/>
-        <w:t xml:space="preserve">  Außerdem zeigt das Beispiel das Absprache-Verhalten </w:t>
-      </w:r>
-      <w:r>
-        <w:rPr/>
-        <w:t>E.ONs und RWEs, da diese eunen für beide vorteilhaften Deal schließen konnten – sie spielen nicht gegeneinander sondern zusammen gegen den Markt.</w:t>
-      </w:r>
-    </w:p>
-    <w:p>
-      <w:pPr>
-        <w:pStyle w:val="Heading2"/>
-        <w:numPr>
-          <w:ilvl w:val="1"/>
-          <w:numId w:val="2"/>
-        </w:numPr>
-        <w:bidi w:val="0"/>
-        <w:jc w:val="start"/>
-        <w:rPr/>
-      </w:pPr>
-      <w:r>
-        <w:rPr/>
-      </w:r>
-    </w:p>
-    <w:p>
-      <w:pPr>
-        <w:pStyle w:val="Heading2"/>
-        <w:numPr>
-          <w:ilvl w:val="1"/>
-          <w:numId w:val="2"/>
-        </w:numPr>
-        <w:bidi w:val="0"/>
-        <w:jc w:val="start"/>
-        <w:rPr/>
-      </w:pPr>
-      <w:bookmarkStart w:id="12" w:name="__RefHeading___Toc2661_4145716737"/>
-      <w:bookmarkEnd w:id="12"/>
-      <w:r>
-        <w:rPr/>
-        <w:t>Kombination</w:t>
-      </w:r>
-    </w:p>
-    <w:p>
-      <w:pPr>
-        <w:pStyle w:val="TextBody"/>
-        <w:bidi w:val="0"/>
-        <w:jc w:val="start"/>
-        <w:rPr>
-          <w:b w:val="false"/>
-          <w:b w:val="false"/>
-          <w:bCs w:val="false"/>
-        </w:rPr>
-      </w:pPr>
-      <w:r>
-        <w:rPr>
-          <w:b w:val="false"/>
-          <w:bCs w:val="false"/>
-        </w:rPr>
-        <w:t>Die Kombination, lässt sich schwer mit statistischen Zahlen im makroökonomischen Maßstab belege, daher können hier nur einige Bespiele angeführt werden, die als Indizien für diese Tendenz herangezogen werden:</w:t>
-      </w:r>
-    </w:p>
-    <w:p>
-      <w:pPr>
-        <w:pStyle w:val="TextBody"/>
-        <w:bidi w:val="0"/>
-        <w:spacing w:lineRule="auto" w:line="360"/>
-        <w:jc w:val="start"/>
-        <w:rPr/>
-      </w:pPr>
-      <w:r>
-        <w:rPr/>
-        <w:t>Die “großen Vier”</w:t>
-      </w:r>
-      <w:r>
-        <w:rPr>
-          <w:rStyle w:val="FootnoteAnchor"/>
-        </w:rPr>
-        <w:footnoteReference w:id="35"/>
-      </w:r>
-      <w:r>
-        <w:rPr/>
-        <w:t>, welche große Teile der Energieproduktion kontrollieren, kontrollierten auch die Übertragungsnetze, was eine starke Kombinierung darstellt. Bis dann 2009 E.ON an TenneT, 2010 Vattenfall an 50 Hertz, 2011 RWE an Amprion und 2012 EnBW an TransnetBW aufgrund einer EU-Verordnung verkaufen musste. Auch wenn das einen Nachlass in der Kombinierung darstellt, ist es wichtig anzumerken, dass TransnetBW einfach nur ein Tochterunternehmen von EnBW ist und dass die RWE AG 25% von Amprion gehören.</w:t>
-      </w:r>
-      <w:r>
-        <w:rPr>
-          <w:rStyle w:val="FootnoteAnchor"/>
-        </w:rPr>
-        <w:footnoteReference w:id="36"/>
-      </w:r>
-    </w:p>
-    <w:p>
-      <w:pPr>
-        <w:pStyle w:val="TextBody"/>
-        <w:bidi w:val="0"/>
-        <w:jc w:val="start"/>
-        <w:rPr/>
-      </w:pPr>
-      <w:r>
-        <w:rPr/>
-        <w:t xml:space="preserve">Und auch weiterhin ist die Kombinierung von Betrieben und Bereichen gang und gebe in dem Energiesektor Deutschlands. “Ein Beispiel dafür ist der Mannheimer Regionalversorger MVV Energie, der in der Vergangenheit signifikante Beteiligungen an den unabhängigen Stromerzeugern Juwi und Windwärts erwarb (MVV Energie 2016).” </w:t>
-      </w:r>
-      <w:r>
-        <w:rPr>
-          <w:rStyle w:val="FootnoteAnchor"/>
-        </w:rPr>
-        <w:footnoteReference w:id="37"/>
-      </w:r>
-    </w:p>
-    <w:p>
-      <w:pPr>
-        <w:pStyle w:val="Heading2"/>
-        <w:numPr>
-          <w:ilvl w:val="1"/>
-          <w:numId w:val="2"/>
-        </w:numPr>
-        <w:bidi w:val="0"/>
-        <w:jc w:val="start"/>
-        <w:rPr/>
-      </w:pPr>
-      <w:bookmarkStart w:id="13" w:name="__RefHeading___Toc2659_4145716737"/>
-      <w:bookmarkEnd w:id="13"/>
-      <w:r>
-        <w:rPr/>
-        <w:t>Krisengewinner</w:t>
-      </w:r>
-    </w:p>
-    <w:p>
-      <w:pPr>
-        <w:pStyle w:val="TextBody"/>
-        <w:bidi w:val="0"/>
-        <w:jc w:val="start"/>
-        <w:rPr/>
-      </w:pPr>
-      <w:r>
-        <w:rPr/>
-        <w:t>Im Jahr 2010  (wirtschaftliche Krise) vermeldete die Süddeutsche Zeitung, dass die Stromwirtschaft in Deutschland Rekordgewinne erzielt habe. Die Unternehmen RWE, E.ON und Vattenfall konnten ihre Gewinne im Vergleich zum Vorjahr um das Siebenfache steigern. Als Grund hierfür wird von den von der Zeitung zitierten Experten die Monopolstellung der Konzerne nahe gelegt: „Die enormen Gewinne überraschen nicht. Es gibt keinen funktionsfähigen Wettbewerb bei der Energieerzeugung in Deutschland, […].“</w:t>
-      </w:r>
-      <w:r>
-        <w:rPr>
-          <w:rStyle w:val="FootnoteAnchor"/>
-        </w:rPr>
-        <w:footnoteReference w:id="38"/>
-      </w:r>
-    </w:p>
-    <w:p>
-      <w:pPr>
-        <w:pStyle w:val="TextBody"/>
-        <w:bidi w:val="0"/>
-        <w:jc w:val="start"/>
-        <w:rPr/>
-      </w:pPr>
-      <w:r>
         <w:drawing>
-          <wp:anchor behindDoc="0" distT="0" distB="0" distL="0" distR="0" simplePos="0" locked="0" layoutInCell="0" allowOverlap="1" relativeHeight="2">
+          <wp:anchor behindDoc="0" distT="0" distB="0" distL="0" distR="0" simplePos="0" locked="0" layoutInCell="0" allowOverlap="1" relativeHeight="3">
             <wp:simplePos x="0" y="0"/>
             <wp:positionH relativeFrom="column">
-              <wp:posOffset>0</wp:posOffset>
+              <wp:align>left</wp:align>
             </wp:positionH>
             <wp:positionV relativeFrom="paragraph">
-              <wp:posOffset>76835</wp:posOffset>
+              <wp:posOffset>45720</wp:posOffset>
             </wp:positionV>
-            <wp:extent cx="2843530" cy="1612265"/>
+            <wp:extent cx="1627505" cy="2770505"/>
             <wp:effectExtent l="0" t="0" r="0" b="0"/>
             <wp:wrapSquare wrapText="largest"/>
-            <wp:docPr id="1" name="Image1" descr="" title=""/>
+            <wp:docPr id="1" name="Image2 Copy 1" descr="" title=""/>
             <wp:cNvGraphicFramePr>
               <a:graphicFrameLocks xmlns:a="http://schemas.openxmlformats.org/drawingml/2006/main" noChangeAspect="1"/>
             </wp:cNvGraphicFramePr>
@@ -2094,14 +1308,14 @@
               <a:graphicData uri="http://schemas.openxmlformats.org/drawingml/2006/picture">
                 <pic:pic xmlns:pic="http://schemas.openxmlformats.org/drawingml/2006/picture">
                   <pic:nvPicPr>
-                    <pic:cNvPr id="1" name="Image1" descr="" title=""/>
+                    <pic:cNvPr id="1" name="Image2 Copy 1" descr="" title=""/>
                     <pic:cNvPicPr>
                       <a:picLocks noChangeAspect="1" noChangeArrowheads="1"/>
                     </pic:cNvPicPr>
                   </pic:nvPicPr>
                   <pic:blipFill>
                     <a:blip r:embed="rId3"/>
-                    <a:srcRect l="0" t="0" r="725" b="22"/>
+                    <a:srcRect l="0" t="0" r="215" b="130"/>
                     <a:stretch>
                       <a:fillRect/>
                     </a:stretch>
@@ -2109,7 +1323,7 @@
                   <pic:spPr bwMode="auto">
                     <a:xfrm>
                       <a:off x="0" y="0"/>
-                      <a:ext cx="2843530" cy="1612265"/>
+                      <a:ext cx="1627505" cy="2770505"/>
                     </a:xfrm>
                     <a:prstGeom prst="rect">
                       <a:avLst/>
@@ -2123,13 +1337,320 @@
       </w:r>
       <w:r>
         <w:rPr/>
+        <w:t>Zu erst ist festzustellen das die Energieproduktion in Deutschland recht stark konzentriert ist und nur etwa 10% der Unternehmen 80% der Produktion liefern.</w:t>
+      </w:r>
+    </w:p>
+    <w:p>
+      <w:pPr>
+        <w:pStyle w:val="TextBody"/>
+        <w:bidi w:val="0"/>
+        <w:jc w:val="start"/>
+        <w:rPr/>
+      </w:pPr>
+      <w:r>
+        <w:rPr/>
+        <w:t xml:space="preserve">Jedoch beschreibt Lenin nicht nur das die Produktion konzentriert ist sondern auch dass eine Tendenz bestehe, die zu mehr Konzentration führt. Solch eine Tendenz konnte hier nicht nachgewiesen werden: Im Zeitraum 2011 </w:t>
+      </w:r>
+    </w:p>
+    <w:p>
+      <w:pPr>
+        <w:pStyle w:val="TextBody"/>
+        <w:bidi w:val="0"/>
+        <w:jc w:val="start"/>
+        <w:rPr/>
+      </w:pPr>
+      <w:r>
+        <w:rPr/>
+        <w:t>dass eine Tendez zur Konzentration der Produktion existiere, wird die Entwicklung im Energiesektors in Deutschland seit dem Jahre 2011 und im Zeitraum 2012-2022 untersucht.  Betrachten wir den Anteil der großen Unternehmen, also die die über 1000 MW (das entspricht in etwa 1% der Gesamtproduktion 2011) produziert haben, sind das circa 12%, im dem Zeitraum 2012-2022 konnten nur noch 5% der Unternehmen als groß eingestufft werden. Diese Entwicklung stellt eine klare Tendenz zur Konzentration der Produktion dar. Diese während dessen fiel jedoch auch der Anteil der Produktion den diese großen Unternehmen leisten.</w:t>
+      </w:r>
+    </w:p>
+    <w:p>
+      <w:pPr>
+        <w:pStyle w:val="TextBody"/>
+        <w:bidi w:val="0"/>
+        <w:jc w:val="start"/>
+        <w:rPr/>
+      </w:pPr>
+      <w:r>
+        <w:rPr/>
+        <w:t>Auch in der Verteilung sehen wir eine ähnliche Konzentration: Im Jahr 2022 wurden in Deutschland insgesamt 865 Stromnetzbetreiber gezählt. Das ist etwa 2% weniger als 2012.</w:t>
+      </w:r>
+      <w:r>
+        <w:rPr>
+          <w:rStyle w:val="FootnoteAnchor"/>
+        </w:rPr>
+        <w:footnoteReference w:id="26"/>
+      </w:r>
+    </w:p>
+    <w:p>
+      <w:pPr>
+        <w:pStyle w:val="Heading3"/>
+        <w:numPr>
+          <w:ilvl w:val="1"/>
+          <w:numId w:val="2"/>
+        </w:numPr>
+        <w:rPr/>
+      </w:pPr>
+      <w:bookmarkStart w:id="11" w:name="__RefHeading___Toc2657_4145716737"/>
+      <w:bookmarkEnd w:id="11"/>
+      <w:r>
+        <w:rPr/>
+        <w:t>Übernahme des innogy-Netzes</w:t>
+      </w:r>
+    </w:p>
+    <w:p>
+      <w:pPr>
+        <w:pStyle w:val="TextBody"/>
+        <w:bidi w:val="0"/>
+        <w:spacing w:lineRule="auto" w:line="360" w:before="0" w:after="144"/>
+        <w:jc w:val="start"/>
+        <w:rPr/>
+      </w:pPr>
+      <w:r>
+        <w:rPr/>
+        <w:t>Ein weiteres Beispiel wäre die 2018 veröffentlichte Übernahme des innogy-Netzes, welches zuvor RWE gehörte, durch E.ON. Durch diese Übernahme konnte E.ON über die Hälfte aller deutschen Verteilernetze in sich konzentrieren.</w:t>
+      </w:r>
+      <w:r>
+        <w:rPr>
+          <w:rStyle w:val="FootnoteAnchor"/>
+        </w:rPr>
+        <w:footnoteReference w:id="27"/>
+      </w:r>
+      <w:r>
+        <w:rPr/>
+        <w:t xml:space="preserve"> Die Details dieses Vorhabens beinhalten auch noch, das Übergeben “aller wesentlicher Aktivitäten E.ONs im Bereich </w:t>
+      </w:r>
+      <w:r>
+        <w:rPr>
+          <w:color w:val="000000"/>
+          <w:sz w:val="22"/>
+        </w:rPr>
+        <w:t>erneuerbaren</w:t>
+      </w:r>
+      <w:r>
+        <w:rPr/>
+        <w:t xml:space="preserve"> Energien” und “der E.ON Minderheitsanteile an den Kernkraftwerken Emsland und Gundremmingen” an RWE.</w:t>
+      </w:r>
+      <w:r>
+        <w:rPr>
+          <w:rStyle w:val="FootnoteAnchor"/>
+        </w:rPr>
+        <w:footnoteReference w:id="28"/>
+      </w:r>
+      <w:r>
+        <w:rPr/>
+        <w:t xml:space="preserve"> Die Erlaubnisentscheidung beinhaltet natürlich auch einige Auflagen, jene wurde jedoch als “nicht geeignet” beschrieben um die “erheblichen anti-kompetitiven Auswirkungen des Zusammenschlusses einzudämmen oder zu verhindern”.</w:t>
+      </w:r>
+      <w:r>
+        <w:rPr>
+          <w:rStyle w:val="FootnoteAnchor"/>
+        </w:rPr>
+        <w:footnoteReference w:id="29"/>
+      </w:r>
+      <w:r>
+        <w:rPr/>
+        <w:t xml:space="preserve">  Außerdem zeigt das Beispiel das Absprache-Verhalten E.ONs und RWEs, da diese eunen für beide vorteilhaften Deal schließen konnten – sie spielen nicht gegeneinander sondern zusammen gegen den Markt.</w:t>
+      </w:r>
+    </w:p>
+    <w:p>
+      <w:pPr>
+        <w:pStyle w:val="Heading2"/>
+        <w:numPr>
+          <w:ilvl w:val="1"/>
+          <w:numId w:val="2"/>
+        </w:numPr>
+        <w:bidi w:val="0"/>
+        <w:jc w:val="start"/>
+        <w:rPr/>
+      </w:pPr>
+      <w:r>
+        <w:rPr/>
+      </w:r>
+    </w:p>
+    <w:p>
+      <w:pPr>
+        <w:pStyle w:val="Heading2"/>
+        <w:numPr>
+          <w:ilvl w:val="1"/>
+          <w:numId w:val="2"/>
+        </w:numPr>
+        <w:bidi w:val="0"/>
+        <w:jc w:val="start"/>
+        <w:rPr/>
+      </w:pPr>
+      <w:bookmarkStart w:id="12" w:name="__RefHeading___Toc2661_4145716737"/>
+      <w:bookmarkEnd w:id="12"/>
+      <w:r>
+        <w:rPr/>
+        <w:t>Kombination</w:t>
+      </w:r>
+    </w:p>
+    <w:p>
+      <w:pPr>
+        <w:pStyle w:val="TextBody"/>
+        <w:bidi w:val="0"/>
+        <w:jc w:val="start"/>
+        <w:rPr>
+          <w:b w:val="false"/>
+          <w:b w:val="false"/>
+          <w:bCs w:val="false"/>
+        </w:rPr>
+      </w:pPr>
+      <w:r>
+        <w:rPr>
+          <w:b w:val="false"/>
+          <w:bCs w:val="false"/>
+        </w:rPr>
+        <w:t>Die Kombination, lässt sich schwer mit statistischen Zahlen im makroökonomischen Maßstab belege, daher können hier nur einige Bespiele angeführt werden, die als Indizien für diese Tendenz herangezogen werden:</w:t>
+      </w:r>
+    </w:p>
+    <w:p>
+      <w:pPr>
+        <w:pStyle w:val="TextBody"/>
+        <w:bidi w:val="0"/>
+        <w:spacing w:lineRule="auto" w:line="360"/>
+        <w:jc w:val="start"/>
+        <w:rPr/>
+      </w:pPr>
+      <w:r>
+        <w:rPr/>
+        <w:t>Die “großen Vier”</w:t>
+      </w:r>
+      <w:r>
+        <w:rPr>
+          <w:rStyle w:val="FootnoteAnchor"/>
+        </w:rPr>
+        <w:footnoteReference w:id="30"/>
+      </w:r>
+      <w:r>
+        <w:rPr/>
+        <w:t>, welche große Teile der Energieproduktion kontrollieren, kontrollierten auch die Übertragungsnetze, was eine starke Kombinierung darstellt. Bis dann 2009 E.ON an TenneT, 2010 Vattenfall an 50 Hertz, 2011 RWE an Amprion und 2012 EnBW an TransnetBW aufgrund einer EU-Verordnung verkaufen musste. Auch wenn das einen Nachlass in der Kombinierung darstellt, ist es wichtig anzumerken, dass TransnetBW einfach nur ein Tochterunternehmen von EnBW ist und dass die RWE AG 25% von Amprion gehören.</w:t>
+      </w:r>
+      <w:r>
+        <w:rPr>
+          <w:rStyle w:val="FootnoteAnchor"/>
+        </w:rPr>
+        <w:footnoteReference w:id="31"/>
+      </w:r>
+    </w:p>
+    <w:p>
+      <w:pPr>
+        <w:pStyle w:val="TextBody"/>
+        <w:bidi w:val="0"/>
+        <w:jc w:val="start"/>
+        <w:rPr/>
+      </w:pPr>
+      <w:r>
+        <w:rPr/>
+        <w:t xml:space="preserve">Und auch weiterhin ist die Kombinierung von Betrieben und Bereichen gang und gebe in dem Energiesektor Deutschlands. “Ein Beispiel dafür ist der Mannheimer Regionalversorger MVV Energie, der in der Vergangenheit signifikante Beteiligungen an den unabhängigen Stromerzeugern Juwi und Windwärts erwarb (MVV Energie 2016).” </w:t>
+      </w:r>
+      <w:r>
+        <w:rPr>
+          <w:rStyle w:val="FootnoteAnchor"/>
+        </w:rPr>
+        <w:footnoteReference w:id="32"/>
+      </w:r>
+    </w:p>
+    <w:p>
+      <w:pPr>
+        <w:pStyle w:val="Heading2"/>
+        <w:numPr>
+          <w:ilvl w:val="1"/>
+          <w:numId w:val="2"/>
+        </w:numPr>
+        <w:bidi w:val="0"/>
+        <w:jc w:val="start"/>
+        <w:rPr/>
+      </w:pPr>
+      <w:bookmarkStart w:id="13" w:name="__RefHeading___Toc2659_4145716737"/>
+      <w:bookmarkEnd w:id="13"/>
+      <w:r>
+        <w:rPr/>
+        <w:t>Krisengewinner</w:t>
+      </w:r>
+    </w:p>
+    <w:p>
+      <w:pPr>
+        <w:pStyle w:val="TextBody"/>
+        <w:bidi w:val="0"/>
+        <w:jc w:val="start"/>
+        <w:rPr/>
+      </w:pPr>
+      <w:r>
+        <w:rPr/>
+        <w:t>Im Jahr 2010  (wirtschaftliche Krise) vermeldete die Süddeutsche Zeitung, dass die Stromwirtschaft in Deutschland Rekordgewinne erzielt habe. Die Unternehmen RWE, E.ON und Vattenfall konnten ihre Gewinne im Vergleich zum Vorjahr um das Siebenfache steigern. Als Grund hierfür wird von den von der Zeitung zitierten Experten die Monopolstellung der Konzerne nahe gelegt: „Die enormen Gewinne überraschen nicht. Es gibt keinen funktionsfähigen Wettbewerb bei der Energieerzeugung in Deutschland, […].“</w:t>
+      </w:r>
+      <w:r>
+        <w:rPr>
+          <w:rStyle w:val="FootnoteAnchor"/>
+        </w:rPr>
+        <w:footnoteReference w:id="33"/>
+      </w:r>
+    </w:p>
+    <w:p>
+      <w:pPr>
+        <w:pStyle w:val="TextBody"/>
+        <w:bidi w:val="0"/>
+        <w:jc w:val="start"/>
+        <w:rPr/>
+      </w:pPr>
+      <w:r>
+        <w:drawing>
+          <wp:anchor behindDoc="0" distT="0" distB="0" distL="0" distR="0" simplePos="0" locked="0" layoutInCell="0" allowOverlap="1" relativeHeight="2">
+            <wp:simplePos x="0" y="0"/>
+            <wp:positionH relativeFrom="column">
+              <wp:posOffset>0</wp:posOffset>
+            </wp:positionH>
+            <wp:positionV relativeFrom="paragraph">
+              <wp:posOffset>76835</wp:posOffset>
+            </wp:positionV>
+            <wp:extent cx="3345180" cy="1896110"/>
+            <wp:effectExtent l="0" t="0" r="0" b="0"/>
+            <wp:wrapSquare wrapText="largest"/>
+            <wp:docPr id="2" name="Image1" descr="" title=""/>
+            <wp:cNvGraphicFramePr>
+              <a:graphicFrameLocks xmlns:a="http://schemas.openxmlformats.org/drawingml/2006/main" noChangeAspect="1"/>
+            </wp:cNvGraphicFramePr>
+            <a:graphic xmlns:a="http://schemas.openxmlformats.org/drawingml/2006/main">
+              <a:graphicData uri="http://schemas.openxmlformats.org/drawingml/2006/picture">
+                <pic:pic xmlns:pic="http://schemas.openxmlformats.org/drawingml/2006/picture">
+                  <pic:nvPicPr>
+                    <pic:cNvPr id="2" name="Image1" descr="" title=""/>
+                    <pic:cNvPicPr>
+                      <a:picLocks noChangeAspect="1" noChangeArrowheads="1"/>
+                    </pic:cNvPicPr>
+                  </pic:nvPicPr>
+                  <pic:blipFill>
+                    <a:blip r:embed="rId4"/>
+                    <a:srcRect l="0" t="0" r="725" b="22"/>
+                    <a:stretch>
+                      <a:fillRect/>
+                    </a:stretch>
+                  </pic:blipFill>
+                  <pic:spPr bwMode="auto">
+                    <a:xfrm>
+                      <a:off x="0" y="0"/>
+                      <a:ext cx="3345180" cy="1896110"/>
+                    </a:xfrm>
+                    <a:prstGeom prst="rect">
+                      <a:avLst/>
+                    </a:prstGeom>
+                  </pic:spPr>
+                </pic:pic>
+              </a:graphicData>
+            </a:graphic>
+          </wp:anchor>
+        </w:drawing>
+      </w:r>
+      <w:r>
+        <w:rPr/>
         <w:t>Heutzutage, im Kontext einer der stärksten Inflation seit der Gründung der Bundesrepublik</w:t>
       </w:r>
       <w:r>
         <w:rPr>
           <w:rStyle w:val="FootnoteAnchor"/>
         </w:rPr>
-        <w:footnoteReference w:id="39"/>
+        <w:footnoteReference w:id="34"/>
       </w:r>
       <w:r>
         <w:rPr/>
@@ -2139,7 +1660,7 @@
         <w:rPr>
           <w:rStyle w:val="FootnoteAnchor"/>
         </w:rPr>
-        <w:footnoteReference w:id="40"/>
+        <w:footnoteReference w:id="35"/>
       </w:r>
     </w:p>
     <w:p>
@@ -2216,7 +1737,7 @@
         <w:rPr>
           <w:rStyle w:val="FootnoteAnchor"/>
         </w:rPr>
-        <w:footnoteReference w:id="41"/>
+        <w:footnoteReference w:id="36"/>
       </w:r>
       <w:r>
         <w:rPr/>
@@ -2261,7 +1782,7 @@
         <w:rPr>
           <w:rStyle w:val="FootnoteAnchor"/>
         </w:rPr>
-        <w:footnoteReference w:id="42"/>
+        <w:footnoteReference w:id="37"/>
       </w:r>
     </w:p>
     <w:p>
@@ -2321,7 +1842,9 @@
         </w:rPr>
       </w:pPr>
       <w:r>
-        <w:rPr/>
+        <w:rPr>
+          <w:lang w:val="nl-NL"/>
+        </w:rPr>
       </w:r>
       <w:r>
         <w:br w:type="page"/>
@@ -2462,7 +1985,7 @@
         <w:rPr>
           <w:rStyle w:val="FootnoteAnchor"/>
         </w:rPr>
-        <w:footnoteReference w:id="43"/>
+        <w:footnoteReference w:id="38"/>
       </w:r>
     </w:p>
     <w:p>
@@ -2520,7 +2043,7 @@
         <w:rPr>
           <w:rStyle w:val="FootnoteAnchor"/>
         </w:rPr>
-        <w:footnoteReference w:id="44"/>
+        <w:footnoteReference w:id="39"/>
       </w:r>
     </w:p>
     <w:p>
@@ -2574,7 +2097,7 @@
         <w:rPr>
           <w:rStyle w:val="FootnoteAnchor"/>
         </w:rPr>
-        <w:footnoteReference w:id="45"/>
+        <w:footnoteReference w:id="40"/>
       </w:r>
     </w:p>
     <w:p>
@@ -2604,17 +2127,17 @@
         <w:rPr>
           <w:rStyle w:val="FootnoteAnchor"/>
         </w:rPr>
-        <w:footnoteReference w:id="46"/>
-      </w:r>
-    </w:p>
-    <w:p>
-      <w:pPr>
-        <w:pStyle w:val="TextBody"/>
-        <w:bidi w:val="0"/>
-        <w:jc w:val="start"/>
-        <w:rPr/>
-      </w:pPr>
-      <w:hyperlink r:id="rId4">
+        <w:footnoteReference w:id="41"/>
+      </w:r>
+    </w:p>
+    <w:p>
+      <w:pPr>
+        <w:pStyle w:val="TextBody"/>
+        <w:bidi w:val="0"/>
+        <w:jc w:val="start"/>
+        <w:rPr/>
+      </w:pPr>
+      <w:hyperlink r:id="rId5">
         <w:r>
           <w:rPr>
             <w:rStyle w:val="InternetLink"/>
@@ -2638,7 +2161,7 @@
         <w:rPr>
           <w:rStyle w:val="FootnoteAnchor"/>
         </w:rPr>
-        <w:footnoteReference w:id="47"/>
+        <w:footnoteReference w:id="42"/>
       </w:r>
       <w:r>
         <w:rPr/>
@@ -2648,17 +2171,17 @@
         <w:rPr>
           <w:rStyle w:val="FootnoteAnchor"/>
         </w:rPr>
-        <w:footnoteReference w:id="48"/>
-      </w:r>
-    </w:p>
-    <w:p>
-      <w:pPr>
-        <w:pStyle w:val="TextBody"/>
-        <w:bidi w:val="0"/>
-        <w:jc w:val="start"/>
-        <w:rPr/>
-      </w:pPr>
-      <w:hyperlink r:id="rId5">
+        <w:footnoteReference w:id="43"/>
+      </w:r>
+    </w:p>
+    <w:p>
+      <w:pPr>
+        <w:pStyle w:val="TextBody"/>
+        <w:bidi w:val="0"/>
+        <w:jc w:val="start"/>
+        <w:rPr/>
+      </w:pPr>
+      <w:hyperlink r:id="rId6">
         <w:r>
           <w:rPr>
             <w:rStyle w:val="InternetLink"/>
@@ -2715,7 +2238,7 @@
       </w:r>
     </w:p>
     <w:sectPr>
-      <w:footerReference w:type="default" r:id="rId6"/>
+      <w:footerReference w:type="default" r:id="rId7"/>
       <w:footnotePr>
         <w:numFmt w:val="decimal"/>
       </w:footnotePr>
@@ -2754,7 +2277,7 @@
     </w:r>
     <w:r>
       <w:rPr/>
-      <w:t>12</w:t>
+      <w:t>11</w:t>
     </w:r>
     <w:r>
       <w:rPr/>
@@ -2778,7 +2301,7 @@
     </w:r>
     <w:r>
       <w:rPr/>
-      <w:t>12</w:t>
+      <w:t>11</w:t>
     </w:r>
     <w:r>
       <w:rPr/>
@@ -3231,6 +2754,8 @@
     <w:p>
       <w:pPr>
         <w:pStyle w:val="Footnote"/>
+        <w:bidi w:val="0"/>
+        <w:jc w:val="start"/>
         <w:rPr/>
       </w:pPr>
       <w:r>
@@ -3250,6 +2775,50 @@
     <w:p>
       <w:pPr>
         <w:pStyle w:val="Footnote"/>
+        <w:bidi w:val="0"/>
+        <w:jc w:val="start"/>
+        <w:rPr/>
+      </w:pPr>
+      <w:r>
+        <w:rPr>
+          <w:rStyle w:val="FootnoteCharacters"/>
+        </w:rPr>
+        <w:footnoteRef/>
+      </w:r>
+      <w:r>
+        <w:rPr/>
+        <w:tab/>
+        <w:t>S. 18</w:t>
+      </w:r>
+    </w:p>
+  </w:footnote>
+  <w:footnote w:id="20">
+    <w:p>
+      <w:pPr>
+        <w:pStyle w:val="Footnote"/>
+        <w:bidi w:val="0"/>
+        <w:jc w:val="start"/>
+        <w:rPr/>
+      </w:pPr>
+      <w:r>
+        <w:rPr>
+          <w:rStyle w:val="FootnoteCharacters"/>
+        </w:rPr>
+        <w:footnoteRef/>
+      </w:r>
+      <w:r>
+        <w:rPr/>
+        <w:tab/>
+        <w:t>S. 19 f.</w:t>
+      </w:r>
+    </w:p>
+  </w:footnote>
+  <w:footnote w:id="21">
+    <w:p>
+      <w:pPr>
+        <w:pStyle w:val="Footnote"/>
+        <w:bidi w:val="0"/>
+        <w:jc w:val="start"/>
         <w:rPr/>
       </w:pPr>
       <w:r>
@@ -3265,10 +2834,54 @@
       </w:r>
     </w:p>
   </w:footnote>
-  <w:footnote w:id="20">
+  <w:footnote w:id="22">
     <w:p>
       <w:pPr>
         <w:pStyle w:val="Footnote"/>
+        <w:bidi w:val="0"/>
+        <w:jc w:val="start"/>
+        <w:rPr/>
+      </w:pPr>
+      <w:r>
+        <w:rPr>
+          <w:rStyle w:val="FootnoteCharacters"/>
+        </w:rPr>
+        <w:footnoteRef/>
+      </w:r>
+      <w:r>
+        <w:rPr/>
+        <w:tab/>
+        <w:t>S. 28</w:t>
+      </w:r>
+    </w:p>
+  </w:footnote>
+  <w:footnote w:id="23">
+    <w:p>
+      <w:pPr>
+        <w:pStyle w:val="Footnote"/>
+        <w:bidi w:val="0"/>
+        <w:jc w:val="start"/>
+        <w:rPr/>
+      </w:pPr>
+      <w:r>
+        <w:rPr>
+          <w:rStyle w:val="FootnoteCharacters"/>
+        </w:rPr>
+        <w:footnoteRef/>
+      </w:r>
+      <w:r>
+        <w:rPr/>
+        <w:tab/>
+        <w:t>S. 30</w:t>
+      </w:r>
+    </w:p>
+  </w:footnote>
+  <w:footnote w:id="24">
+    <w:p>
+      <w:pPr>
+        <w:pStyle w:val="Footnote"/>
+        <w:bidi w:val="0"/>
+        <w:jc w:val="start"/>
         <w:rPr/>
       </w:pPr>
       <w:r>
@@ -3284,200 +2897,7 @@
       </w:r>
     </w:p>
   </w:footnote>
-  <w:footnote w:id="21">
-    <w:p>
-      <w:pPr>
-        <w:pStyle w:val="Footnote"/>
-        <w:bidi w:val="0"/>
-        <w:jc w:val="start"/>
-        <w:rPr/>
-      </w:pPr>
-      <w:r>
-        <w:rPr>
-          <w:rStyle w:val="FootnoteCharacters"/>
-        </w:rPr>
-        <w:footnoteRef/>
-      </w:r>
-      <w:r>
-        <w:rPr/>
-        <w:tab/>
-        <w:t>S. 18</w:t>
-      </w:r>
-    </w:p>
-  </w:footnote>
-  <w:footnote w:id="22">
-    <w:p>
-      <w:pPr>
-        <w:pStyle w:val="Footnote"/>
-        <w:bidi w:val="0"/>
-        <w:jc w:val="start"/>
-        <w:rPr/>
-      </w:pPr>
-      <w:r>
-        <w:rPr>
-          <w:rStyle w:val="FootnoteCharacters"/>
-        </w:rPr>
-        <w:footnoteRef/>
-      </w:r>
-      <w:r>
-        <w:rPr/>
-        <w:tab/>
-        <w:t>S. 18</w:t>
-      </w:r>
-    </w:p>
-  </w:footnote>
-  <w:footnote w:id="23">
-    <w:p>
-      <w:pPr>
-        <w:pStyle w:val="Footnote"/>
-        <w:bidi w:val="0"/>
-        <w:jc w:val="start"/>
-        <w:rPr/>
-      </w:pPr>
-      <w:r>
-        <w:rPr>
-          <w:rStyle w:val="FootnoteCharacters"/>
-        </w:rPr>
-        <w:footnoteRef/>
-      </w:r>
-      <w:r>
-        <w:rPr/>
-        <w:tab/>
-        <w:t>S. 19 f.</w:t>
-      </w:r>
-    </w:p>
-  </w:footnote>
-  <w:footnote w:id="24">
-    <w:p>
-      <w:pPr>
-        <w:pStyle w:val="Footnote"/>
-        <w:bidi w:val="0"/>
-        <w:jc w:val="start"/>
-        <w:rPr/>
-      </w:pPr>
-      <w:r>
-        <w:rPr>
-          <w:rStyle w:val="FootnoteCharacters"/>
-        </w:rPr>
-        <w:footnoteRef/>
-      </w:r>
-      <w:r>
-        <w:rPr/>
-        <w:tab/>
-        <w:t>S. 17</w:t>
-      </w:r>
-    </w:p>
-  </w:footnote>
   <w:footnote w:id="25">
-    <w:p>
-      <w:pPr>
-        <w:pStyle w:val="Footnote"/>
-        <w:bidi w:val="0"/>
-        <w:jc w:val="start"/>
-        <w:rPr/>
-      </w:pPr>
-      <w:r>
-        <w:rPr>
-          <w:rStyle w:val="FootnoteCharacters"/>
-        </w:rPr>
-        <w:footnoteRef/>
-      </w:r>
-      <w:r>
-        <w:rPr/>
-        <w:tab/>
-        <w:t>S. 28</w:t>
-      </w:r>
-    </w:p>
-  </w:footnote>
-  <w:footnote w:id="26">
-    <w:p>
-      <w:pPr>
-        <w:pStyle w:val="Footnote"/>
-        <w:bidi w:val="0"/>
-        <w:jc w:val="start"/>
-        <w:rPr>
-          <w:rFonts w:ascii="Times New Roman" w:hAnsi="Times New Roman"/>
-        </w:rPr>
-      </w:pPr>
-      <w:r>
-        <w:rPr>
-          <w:rStyle w:val="FootnoteCharacters"/>
-        </w:rPr>
-        <w:footnoteRef/>
-      </w:r>
-      <w:r>
-        <w:rPr>
-          <w:rFonts w:ascii="Times New Roman" w:hAnsi="Times New Roman"/>
-        </w:rPr>
-        <w:tab/>
-        <w:t>vgl. Passow, Richard: Der Organisationszwang. Eine Untersuchung über die Kämpfe zwischen Kartellen und Außenseitern. Kontrahierungszwang für Monopole. Betrieb, Unternehmung, Konzern. 3 Titel in einem Buch gebunden., Jena, Gustav Fischer Vlg., 21.02.2023.</w:t>
-      </w:r>
-    </w:p>
-  </w:footnote>
-  <w:footnote w:id="27">
-    <w:p>
-      <w:pPr>
-        <w:pStyle w:val="Footnote"/>
-        <w:bidi w:val="0"/>
-        <w:jc w:val="start"/>
-        <w:rPr/>
-      </w:pPr>
-      <w:r>
-        <w:rPr>
-          <w:rStyle w:val="FootnoteCharacters"/>
-        </w:rPr>
-        <w:footnoteRef/>
-      </w:r>
-      <w:r>
-        <w:rPr/>
-        <w:tab/>
-        <w:t>S. 29</w:t>
-      </w:r>
-    </w:p>
-  </w:footnote>
-  <w:footnote w:id="28">
-    <w:p>
-      <w:pPr>
-        <w:pStyle w:val="Footnote"/>
-        <w:bidi w:val="0"/>
-        <w:jc w:val="start"/>
-        <w:rPr/>
-      </w:pPr>
-      <w:r>
-        <w:rPr>
-          <w:rStyle w:val="FootnoteCharacters"/>
-        </w:rPr>
-        <w:footnoteRef/>
-      </w:r>
-      <w:r>
-        <w:rPr/>
-        <w:tab/>
-        <w:t>S. 30</w:t>
-      </w:r>
-    </w:p>
-  </w:footnote>
-  <w:footnote w:id="29">
-    <w:p>
-      <w:pPr>
-        <w:pStyle w:val="Footnote"/>
-        <w:bidi w:val="0"/>
-        <w:jc w:val="start"/>
-        <w:rPr/>
-      </w:pPr>
-      <w:r>
-        <w:rPr>
-          <w:rStyle w:val="FootnoteCharacters"/>
-        </w:rPr>
-        <w:footnoteRef/>
-      </w:r>
-      <w:r>
-        <w:rPr/>
-        <w:tab/>
-        <w:t>S. 32</w:t>
-      </w:r>
-    </w:p>
-  </w:footnote>
-  <w:footnote w:id="30">
     <w:p>
       <w:pPr>
         <w:pStyle w:val="Footnote"/>
@@ -3496,7 +2916,7 @@
       </w:r>
     </w:p>
   </w:footnote>
-  <w:footnote w:id="31">
+  <w:footnote w:id="26">
     <w:p>
       <w:pPr>
         <w:pStyle w:val="Footnote"/>
@@ -3519,7 +2939,7 @@
       </w:r>
     </w:p>
   </w:footnote>
-  <w:footnote w:id="32">
+  <w:footnote w:id="27">
     <w:p>
       <w:pPr>
         <w:pStyle w:val="Footnote"/>
@@ -3542,7 +2962,7 @@
       </w:r>
     </w:p>
   </w:footnote>
-  <w:footnote w:id="33">
+  <w:footnote w:id="28">
     <w:p>
       <w:pPr>
         <w:pStyle w:val="Footnote"/>
@@ -3565,7 +2985,7 @@
       </w:r>
     </w:p>
   </w:footnote>
-  <w:footnote w:id="34">
+  <w:footnote w:id="29">
     <w:p>
       <w:pPr>
         <w:pStyle w:val="Footnote"/>
@@ -3586,7 +3006,7 @@
       </w:r>
     </w:p>
   </w:footnote>
-  <w:footnote w:id="35">
+  <w:footnote w:id="30">
     <w:p>
       <w:pPr>
         <w:pStyle w:val="Footnote"/>
@@ -3609,7 +3029,7 @@
       </w:r>
     </w:p>
   </w:footnote>
-  <w:footnote w:id="36">
+  <w:footnote w:id="31">
     <w:p>
       <w:pPr>
         <w:pStyle w:val="Footnote"/>
@@ -3632,7 +3052,7 @@
       </w:r>
     </w:p>
   </w:footnote>
-  <w:footnote w:id="37">
+  <w:footnote w:id="32">
     <w:p>
       <w:pPr>
         <w:pStyle w:val="Footnote"/>
@@ -3655,7 +3075,7 @@
       </w:r>
     </w:p>
   </w:footnote>
-  <w:footnote w:id="38">
+  <w:footnote w:id="33">
     <w:p>
       <w:pPr>
         <w:pStyle w:val="Footnote"/>
@@ -3678,7 +3098,7 @@
       </w:r>
     </w:p>
   </w:footnote>
-  <w:footnote w:id="39">
+  <w:footnote w:id="34">
     <w:p>
       <w:pPr>
         <w:pStyle w:val="Footnote"/>
@@ -3701,7 +3121,7 @@
       </w:r>
     </w:p>
   </w:footnote>
-  <w:footnote w:id="40">
+  <w:footnote w:id="35">
     <w:p>
       <w:pPr>
         <w:pStyle w:val="Footnote"/>
@@ -3724,7 +3144,7 @@
       </w:r>
     </w:p>
   </w:footnote>
-  <w:footnote w:id="41">
+  <w:footnote w:id="36">
     <w:p>
       <w:pPr>
         <w:pStyle w:val="Footnote"/>
@@ -3745,7 +3165,7 @@
       </w:r>
     </w:p>
   </w:footnote>
-  <w:footnote w:id="42">
+  <w:footnote w:id="37">
     <w:p>
       <w:pPr>
         <w:pStyle w:val="Footnote"/>
@@ -3768,7 +3188,7 @@
       </w:r>
     </w:p>
   </w:footnote>
-  <w:footnote w:id="43">
+  <w:footnote w:id="38">
     <w:p>
       <w:pPr>
         <w:pStyle w:val="Footnote"/>
@@ -3791,7 +3211,7 @@
       </w:r>
     </w:p>
   </w:footnote>
-  <w:footnote w:id="44">
+  <w:footnote w:id="39">
     <w:p>
       <w:pPr>
         <w:pStyle w:val="Footnote"/>
@@ -3814,7 +3234,7 @@
       </w:r>
     </w:p>
   </w:footnote>
-  <w:footnote w:id="45">
+  <w:footnote w:id="40">
     <w:p>
       <w:pPr>
         <w:pStyle w:val="Footnote"/>
@@ -3835,7 +3255,7 @@
       </w:r>
     </w:p>
   </w:footnote>
-  <w:footnote w:id="46">
+  <w:footnote w:id="41">
     <w:p>
       <w:pPr>
         <w:pStyle w:val="Footnote"/>
@@ -3856,7 +3276,7 @@
       </w:r>
     </w:p>
   </w:footnote>
-  <w:footnote w:id="47">
+  <w:footnote w:id="42">
     <w:p>
       <w:pPr>
         <w:pStyle w:val="Footnote"/>
@@ -3879,7 +3299,7 @@
       </w:r>
     </w:p>
   </w:footnote>
-  <w:footnote w:id="48">
+  <w:footnote w:id="43">
     <w:p>
       <w:pPr>
         <w:pStyle w:val="Footnote"/>
@@ -4431,7 +3851,7 @@
     <w:pPr>
       <w:widowControl/>
       <w:suppressAutoHyphens w:val="true"/>
-      <w:overflowPunct w:val="true"/>
+      <w:overflowPunct w:val="false"/>
       <w:bidi w:val="0"/>
       <w:spacing w:before="0" w:after="0"/>
       <w:jc w:val="start"/>

</xml_diff>